<commit_message>
OCP bien y comentarios en Documento- Hugo Chiriboga
</commit_message>
<xml_diff>
--- a/Documento.docx
+++ b/Documento.docx
@@ -1,6 +1,6 @@
 
 <file path=word/document.xml><?xml version="1.0" encoding="utf-8"?>
-<w:document xmlns:wpc="http://schemas.microsoft.com/office/word/2010/wordprocessingCanvas" xmlns:cx="http://schemas.microsoft.com/office/drawing/2014/chartex" xmlns:cx1="http://schemas.microsoft.com/office/drawing/2015/9/8/chartex" xmlns:mc="http://schemas.openxmlformats.org/markup-compatibility/2006" xmlns:o="urn:schemas-microsoft-com:office:office" xmlns:r="http://schemas.openxmlformats.org/officeDocument/2006/relationships" xmlns:m="http://schemas.openxmlformats.org/officeDocument/2006/math" xmlns:v="urn:schemas-microsoft-com:vml" xmlns:wp14="http://schemas.microsoft.com/office/word/2010/wordprocessingDrawing" xmlns:wp="http://schemas.openxmlformats.org/drawingml/2006/wordprocessingDrawing" xmlns:w10="urn:schemas-microsoft-com:office:word" xmlns:w="http://schemas.openxmlformats.org/wordprocessingml/2006/main" xmlns:w14="http://schemas.microsoft.com/office/word/2010/wordml" xmlns:w15="http://schemas.microsoft.com/office/word/2012/wordml" xmlns:w16se="http://schemas.microsoft.com/office/word/2015/wordml/symex" xmlns:wpg="http://schemas.microsoft.com/office/word/2010/wordprocessingGroup" xmlns:wpi="http://schemas.microsoft.com/office/word/2010/wordprocessingInk" xmlns:wne="http://schemas.microsoft.com/office/word/2006/wordml" xmlns:wps="http://schemas.microsoft.com/office/word/2010/wordprocessingShape" mc:Ignorable="w14 w15 w16se wp14">
+<w:document xmlns:wpc="http://schemas.microsoft.com/office/word/2010/wordprocessingCanvas" xmlns:cx="http://schemas.microsoft.com/office/drawing/2014/chartex" xmlns:cx1="http://schemas.microsoft.com/office/drawing/2015/9/8/chartex" xmlns:cx2="http://schemas.microsoft.com/office/drawing/2015/10/21/chartex" xmlns:cx3="http://schemas.microsoft.com/office/drawing/2016/5/9/chartex" xmlns:cx4="http://schemas.microsoft.com/office/drawing/2016/5/10/chartex" xmlns:cx5="http://schemas.microsoft.com/office/drawing/2016/5/11/chartex" xmlns:cx6="http://schemas.microsoft.com/office/drawing/2016/5/12/chartex" xmlns:cx7="http://schemas.microsoft.com/office/drawing/2016/5/13/chartex" xmlns:cx8="http://schemas.microsoft.com/office/drawing/2016/5/14/chartex" xmlns:mc="http://schemas.openxmlformats.org/markup-compatibility/2006" xmlns:aink="http://schemas.microsoft.com/office/drawing/2016/ink" xmlns:am3d="http://schemas.microsoft.com/office/drawing/2017/model3d" xmlns:o="urn:schemas-microsoft-com:office:office" xmlns:r="http://schemas.openxmlformats.org/officeDocument/2006/relationships" xmlns:m="http://schemas.openxmlformats.org/officeDocument/2006/math" xmlns:v="urn:schemas-microsoft-com:vml" xmlns:wp14="http://schemas.microsoft.com/office/word/2010/wordprocessingDrawing" xmlns:wp="http://schemas.openxmlformats.org/drawingml/2006/wordprocessingDrawing" xmlns:w10="urn:schemas-microsoft-com:office:word" xmlns:w="http://schemas.openxmlformats.org/wordprocessingml/2006/main" xmlns:w14="http://schemas.microsoft.com/office/word/2010/wordml" xmlns:w15="http://schemas.microsoft.com/office/word/2012/wordml" xmlns:w16cid="http://schemas.microsoft.com/office/word/2016/wordml/cid" xmlns:w16se="http://schemas.microsoft.com/office/word/2015/wordml/symex" xmlns:wpg="http://schemas.microsoft.com/office/word/2010/wordprocessingGroup" xmlns:wpi="http://schemas.microsoft.com/office/word/2010/wordprocessingInk" xmlns:wne="http://schemas.microsoft.com/office/word/2006/wordml" xmlns:wps="http://schemas.microsoft.com/office/word/2010/wordprocessingShape" mc:Ignorable="w14 w15 w16se w16cid wp14">
   <w:body>
     <w:p>
       <w:pPr>
@@ -51,6 +51,40 @@
       <w:r>
         <w:t>SRP:</w:t>
       </w:r>
+      <w:r>
+        <w:t xml:space="preserve"> la habilidad de curar no debe ser realizada por el </w:t>
+      </w:r>
+      <w:proofErr w:type="spellStart"/>
+      <w:r>
+        <w:t>pokemon</w:t>
+      </w:r>
+      <w:proofErr w:type="spellEnd"/>
+      <w:r>
+        <w:t xml:space="preserve"> por lo tanto </w:t>
+      </w:r>
+      <w:bookmarkStart w:id="0" w:name="_GoBack"/>
+      <w:bookmarkEnd w:id="0"/>
+      <w:r>
+        <w:t xml:space="preserve">será asignada a una nueva clase llamada </w:t>
+      </w:r>
+      <w:proofErr w:type="spellStart"/>
+      <w:r>
+        <w:t>centroPokemon</w:t>
+      </w:r>
+      <w:proofErr w:type="spellEnd"/>
+      <w:r>
+        <w:t xml:space="preserve"> que tendrá la función de sanar a los </w:t>
+      </w:r>
+      <w:proofErr w:type="spellStart"/>
+      <w:r>
+        <w:t>pokemon</w:t>
+      </w:r>
+      <w:proofErr w:type="spellEnd"/>
+    </w:p>
+    <w:p>
+      <w:pPr>
+        <w:pStyle w:val="Prrafodelista"/>
+      </w:pPr>
     </w:p>
     <w:p>
       <w:pPr>
@@ -63,6 +97,127 @@
       <w:r>
         <w:t>OCP:</w:t>
       </w:r>
+      <w:r>
+        <w:t xml:space="preserve"> </w:t>
+      </w:r>
+      <w:r>
+        <w:t xml:space="preserve">cree la interfaz </w:t>
+      </w:r>
+      <w:proofErr w:type="spellStart"/>
+      <w:r>
+        <w:t>ataquePokemon</w:t>
+      </w:r>
+      <w:proofErr w:type="spellEnd"/>
+      <w:r>
+        <w:t xml:space="preserve"> y cada tipo de </w:t>
+      </w:r>
+      <w:proofErr w:type="spellStart"/>
+      <w:r>
+        <w:t>pokemon</w:t>
+      </w:r>
+      <w:proofErr w:type="spellEnd"/>
+      <w:r>
+        <w:t xml:space="preserve"> implementará su forma de atacar, </w:t>
+      </w:r>
+      <w:r>
+        <w:t xml:space="preserve">ya no utilizo los </w:t>
+      </w:r>
+      <w:proofErr w:type="spellStart"/>
+      <w:r>
+        <w:t>enum</w:t>
+      </w:r>
+      <w:proofErr w:type="spellEnd"/>
+      <w:r>
+        <w:t xml:space="preserve"> porque cada </w:t>
+      </w:r>
+      <w:proofErr w:type="spellStart"/>
+      <w:r>
+        <w:t>pokemon</w:t>
+      </w:r>
+      <w:proofErr w:type="spellEnd"/>
+      <w:r>
+        <w:t xml:space="preserve"> tiene una lista de objetos de tipo</w:t>
+      </w:r>
+    </w:p>
+    <w:p>
+      <w:pPr>
+        <w:pStyle w:val="Prrafodelista"/>
+      </w:pPr>
+      <w:proofErr w:type="spellStart"/>
+      <w:r>
+        <w:t>A</w:t>
+      </w:r>
+      <w:r>
+        <w:t>tack</w:t>
+      </w:r>
+      <w:proofErr w:type="spellEnd"/>
+      <w:r>
+        <w:t xml:space="preserve"> </w:t>
+      </w:r>
+      <w:r>
+        <w:t xml:space="preserve">de esta manera si se quiere agregar un nuevo </w:t>
+      </w:r>
+      <w:proofErr w:type="spellStart"/>
+      <w:r>
+        <w:t>atack</w:t>
+      </w:r>
+      <w:proofErr w:type="spellEnd"/>
+      <w:r>
+        <w:t xml:space="preserve"> solo se </w:t>
+      </w:r>
+      <w:proofErr w:type="spellStart"/>
+      <w:r>
+        <w:t>setea</w:t>
+      </w:r>
+      <w:proofErr w:type="spellEnd"/>
+      <w:r>
+        <w:t xml:space="preserve"> al objeto </w:t>
+      </w:r>
+    </w:p>
+    <w:p>
+      <w:pPr>
+        <w:pStyle w:val="Prrafodelista"/>
+      </w:pPr>
+      <w:proofErr w:type="spellStart"/>
+      <w:r>
+        <w:t>pokemon</w:t>
+      </w:r>
+      <w:proofErr w:type="spellEnd"/>
+      <w:r>
+        <w:t xml:space="preserve"> el </w:t>
+      </w:r>
+      <w:proofErr w:type="spellStart"/>
+      <w:r>
+        <w:t>atack</w:t>
+      </w:r>
+      <w:proofErr w:type="spellEnd"/>
+      <w:r>
+        <w:t xml:space="preserve"> que quiere añadir a su lista de arsenal</w:t>
+      </w:r>
+      <w:r>
+        <w:t>.</w:t>
+      </w:r>
+    </w:p>
+    <w:p>
+      <w:pPr>
+        <w:pStyle w:val="Prrafodelista"/>
+      </w:pPr>
+      <w:r>
+        <w:t>Y</w:t>
+      </w:r>
+      <w:r>
+        <w:t xml:space="preserve"> ya no es necesario cambiar ninguna clase</w:t>
+      </w:r>
+    </w:p>
+    <w:p>
+      <w:pPr>
+        <w:pStyle w:val="Prrafodelista"/>
+      </w:pPr>
+    </w:p>
+    <w:p>
+      <w:pPr>
+        <w:pStyle w:val="Prrafodelista"/>
+      </w:pPr>
     </w:p>
     <w:p>
       <w:pPr>
@@ -73,24 +228,11 @@
         </w:numPr>
       </w:pPr>
       <w:r>
-        <w:t>LSP:</w:t>
-      </w:r>
-      <w:r>
-        <w:t xml:space="preserve"> En la moto acuática cuando le mandamos la función navegar</w:t>
-      </w:r>
-      <w:r>
-        <w:t xml:space="preserve">, si esta no estaba encendida nos lanzaba una excepción. Para arreglarlo a la hora de mandar a navegar la </w:t>
-      </w:r>
-      <w:proofErr w:type="gramStart"/>
-      <w:r>
-        <w:t>moto acuático</w:t>
-      </w:r>
-      <w:proofErr w:type="gramEnd"/>
-      <w:r>
-        <w:t xml:space="preserve"> debemos encenderla para que pueda navegar.</w:t>
-      </w:r>
-      <w:bookmarkStart w:id="0" w:name="_GoBack"/>
-      <w:bookmarkEnd w:id="0"/>
+        <w:t>LSP: En la moto acuática cuando le mandamos la función navegar</w:t>
+      </w:r>
+      <w:r>
+        <w:t>, si esta no estaba encendida nos lanzaba una excepción. Para arreglarlo a la hora de mandar a navegar la moto acuático debemos encenderla para que pueda navegar.</w:t>
+      </w:r>
     </w:p>
     <w:p>
       <w:pPr>
@@ -130,7 +272,7 @@
 </file>
 
 <file path=word/endnotes.xml><?xml version="1.0" encoding="utf-8"?>
-<w:endnotes xmlns:wpc="http://schemas.microsoft.com/office/word/2010/wordprocessingCanvas" xmlns:cx="http://schemas.microsoft.com/office/drawing/2014/chartex" xmlns:cx1="http://schemas.microsoft.com/office/drawing/2015/9/8/chartex" xmlns:mc="http://schemas.openxmlformats.org/markup-compatibility/2006" xmlns:o="urn:schemas-microsoft-com:office:office" xmlns:r="http://schemas.openxmlformats.org/officeDocument/2006/relationships" xmlns:m="http://schemas.openxmlformats.org/officeDocument/2006/math" xmlns:v="urn:schemas-microsoft-com:vml" xmlns:wp14="http://schemas.microsoft.com/office/word/2010/wordprocessingDrawing" xmlns:wp="http://schemas.openxmlformats.org/drawingml/2006/wordprocessingDrawing" xmlns:w10="urn:schemas-microsoft-com:office:word" xmlns:w="http://schemas.openxmlformats.org/wordprocessingml/2006/main" xmlns:w14="http://schemas.microsoft.com/office/word/2010/wordml" xmlns:w15="http://schemas.microsoft.com/office/word/2012/wordml" xmlns:w16se="http://schemas.microsoft.com/office/word/2015/wordml/symex" xmlns:wpg="http://schemas.microsoft.com/office/word/2010/wordprocessingGroup" xmlns:wpi="http://schemas.microsoft.com/office/word/2010/wordprocessingInk" xmlns:wne="http://schemas.microsoft.com/office/word/2006/wordml" xmlns:wps="http://schemas.microsoft.com/office/word/2010/wordprocessingShape" mc:Ignorable="w14 w15 w16se wp14">
+<w:endnotes xmlns:wpc="http://schemas.microsoft.com/office/word/2010/wordprocessingCanvas" xmlns:cx="http://schemas.microsoft.com/office/drawing/2014/chartex" xmlns:cx1="http://schemas.microsoft.com/office/drawing/2015/9/8/chartex" xmlns:cx2="http://schemas.microsoft.com/office/drawing/2015/10/21/chartex" xmlns:cx3="http://schemas.microsoft.com/office/drawing/2016/5/9/chartex" xmlns:cx4="http://schemas.microsoft.com/office/drawing/2016/5/10/chartex" xmlns:cx5="http://schemas.microsoft.com/office/drawing/2016/5/11/chartex" xmlns:cx6="http://schemas.microsoft.com/office/drawing/2016/5/12/chartex" xmlns:cx7="http://schemas.microsoft.com/office/drawing/2016/5/13/chartex" xmlns:cx8="http://schemas.microsoft.com/office/drawing/2016/5/14/chartex" xmlns:mc="http://schemas.openxmlformats.org/markup-compatibility/2006" xmlns:aink="http://schemas.microsoft.com/office/drawing/2016/ink" xmlns:am3d="http://schemas.microsoft.com/office/drawing/2017/model3d" xmlns:o="urn:schemas-microsoft-com:office:office" xmlns:r="http://schemas.openxmlformats.org/officeDocument/2006/relationships" xmlns:m="http://schemas.openxmlformats.org/officeDocument/2006/math" xmlns:v="urn:schemas-microsoft-com:vml" xmlns:wp14="http://schemas.microsoft.com/office/word/2010/wordprocessingDrawing" xmlns:wp="http://schemas.openxmlformats.org/drawingml/2006/wordprocessingDrawing" xmlns:w10="urn:schemas-microsoft-com:office:word" xmlns:w="http://schemas.openxmlformats.org/wordprocessingml/2006/main" xmlns:w14="http://schemas.microsoft.com/office/word/2010/wordml" xmlns:w15="http://schemas.microsoft.com/office/word/2012/wordml" xmlns:w16cid="http://schemas.microsoft.com/office/word/2016/wordml/cid" xmlns:w16se="http://schemas.microsoft.com/office/word/2015/wordml/symex" xmlns:wpg="http://schemas.microsoft.com/office/word/2010/wordprocessingGroup" xmlns:wpi="http://schemas.microsoft.com/office/word/2010/wordprocessingInk" xmlns:wne="http://schemas.microsoft.com/office/word/2006/wordml" xmlns:wps="http://schemas.microsoft.com/office/word/2010/wordprocessingShape" mc:Ignorable="w14 w15 w16se w16cid wp14">
   <w:endnote w:type="separator" w:id="-1">
     <w:p>
       <w:pPr>
@@ -155,7 +297,7 @@
 </file>
 
 <file path=word/footnotes.xml><?xml version="1.0" encoding="utf-8"?>
-<w:footnotes xmlns:wpc="http://schemas.microsoft.com/office/word/2010/wordprocessingCanvas" xmlns:cx="http://schemas.microsoft.com/office/drawing/2014/chartex" xmlns:cx1="http://schemas.microsoft.com/office/drawing/2015/9/8/chartex" xmlns:mc="http://schemas.openxmlformats.org/markup-compatibility/2006" xmlns:o="urn:schemas-microsoft-com:office:office" xmlns:r="http://schemas.openxmlformats.org/officeDocument/2006/relationships" xmlns:m="http://schemas.openxmlformats.org/officeDocument/2006/math" xmlns:v="urn:schemas-microsoft-com:vml" xmlns:wp14="http://schemas.microsoft.com/office/word/2010/wordprocessingDrawing" xmlns:wp="http://schemas.openxmlformats.org/drawingml/2006/wordprocessingDrawing" xmlns:w10="urn:schemas-microsoft-com:office:word" xmlns:w="http://schemas.openxmlformats.org/wordprocessingml/2006/main" xmlns:w14="http://schemas.microsoft.com/office/word/2010/wordml" xmlns:w15="http://schemas.microsoft.com/office/word/2012/wordml" xmlns:w16se="http://schemas.microsoft.com/office/word/2015/wordml/symex" xmlns:wpg="http://schemas.microsoft.com/office/word/2010/wordprocessingGroup" xmlns:wpi="http://schemas.microsoft.com/office/word/2010/wordprocessingInk" xmlns:wne="http://schemas.microsoft.com/office/word/2006/wordml" xmlns:wps="http://schemas.microsoft.com/office/word/2010/wordprocessingShape" mc:Ignorable="w14 w15 w16se wp14">
+<w:footnotes xmlns:wpc="http://schemas.microsoft.com/office/word/2010/wordprocessingCanvas" xmlns:cx="http://schemas.microsoft.com/office/drawing/2014/chartex" xmlns:cx1="http://schemas.microsoft.com/office/drawing/2015/9/8/chartex" xmlns:cx2="http://schemas.microsoft.com/office/drawing/2015/10/21/chartex" xmlns:cx3="http://schemas.microsoft.com/office/drawing/2016/5/9/chartex" xmlns:cx4="http://schemas.microsoft.com/office/drawing/2016/5/10/chartex" xmlns:cx5="http://schemas.microsoft.com/office/drawing/2016/5/11/chartex" xmlns:cx6="http://schemas.microsoft.com/office/drawing/2016/5/12/chartex" xmlns:cx7="http://schemas.microsoft.com/office/drawing/2016/5/13/chartex" xmlns:cx8="http://schemas.microsoft.com/office/drawing/2016/5/14/chartex" xmlns:mc="http://schemas.openxmlformats.org/markup-compatibility/2006" xmlns:aink="http://schemas.microsoft.com/office/drawing/2016/ink" xmlns:am3d="http://schemas.microsoft.com/office/drawing/2017/model3d" xmlns:o="urn:schemas-microsoft-com:office:office" xmlns:r="http://schemas.openxmlformats.org/officeDocument/2006/relationships" xmlns:m="http://schemas.openxmlformats.org/officeDocument/2006/math" xmlns:v="urn:schemas-microsoft-com:vml" xmlns:wp14="http://schemas.microsoft.com/office/word/2010/wordprocessingDrawing" xmlns:wp="http://schemas.openxmlformats.org/drawingml/2006/wordprocessingDrawing" xmlns:w10="urn:schemas-microsoft-com:office:word" xmlns:w="http://schemas.openxmlformats.org/wordprocessingml/2006/main" xmlns:w14="http://schemas.microsoft.com/office/word/2010/wordml" xmlns:w15="http://schemas.microsoft.com/office/word/2012/wordml" xmlns:w16cid="http://schemas.microsoft.com/office/word/2016/wordml/cid" xmlns:w16se="http://schemas.microsoft.com/office/word/2015/wordml/symex" xmlns:wpg="http://schemas.microsoft.com/office/word/2010/wordprocessingGroup" xmlns:wpi="http://schemas.microsoft.com/office/word/2010/wordprocessingInk" xmlns:wne="http://schemas.microsoft.com/office/word/2006/wordml" xmlns:wps="http://schemas.microsoft.com/office/word/2010/wordprocessingShape" mc:Ignorable="w14 w15 w16se w16cid wp14">
   <w:footnote w:type="separator" w:id="-1">
     <w:p>
       <w:pPr>
@@ -180,7 +322,7 @@
 </file>
 
 <file path=word/header1.xml><?xml version="1.0" encoding="utf-8"?>
-<w:hdr xmlns:wpc="http://schemas.microsoft.com/office/word/2010/wordprocessingCanvas" xmlns:cx="http://schemas.microsoft.com/office/drawing/2014/chartex" xmlns:cx1="http://schemas.microsoft.com/office/drawing/2015/9/8/chartex" xmlns:mc="http://schemas.openxmlformats.org/markup-compatibility/2006" xmlns:o="urn:schemas-microsoft-com:office:office" xmlns:r="http://schemas.openxmlformats.org/officeDocument/2006/relationships" xmlns:m="http://schemas.openxmlformats.org/officeDocument/2006/math" xmlns:v="urn:schemas-microsoft-com:vml" xmlns:wp14="http://schemas.microsoft.com/office/word/2010/wordprocessingDrawing" xmlns:wp="http://schemas.openxmlformats.org/drawingml/2006/wordprocessingDrawing" xmlns:w10="urn:schemas-microsoft-com:office:word" xmlns:w="http://schemas.openxmlformats.org/wordprocessingml/2006/main" xmlns:w14="http://schemas.microsoft.com/office/word/2010/wordml" xmlns:w15="http://schemas.microsoft.com/office/word/2012/wordml" xmlns:w16se="http://schemas.microsoft.com/office/word/2015/wordml/symex" xmlns:wpg="http://schemas.microsoft.com/office/word/2010/wordprocessingGroup" xmlns:wpi="http://schemas.microsoft.com/office/word/2010/wordprocessingInk" xmlns:wne="http://schemas.microsoft.com/office/word/2006/wordml" xmlns:wps="http://schemas.microsoft.com/office/word/2010/wordprocessingShape" mc:Ignorable="w14 w15 w16se wp14">
+<w:hdr xmlns:wpc="http://schemas.microsoft.com/office/word/2010/wordprocessingCanvas" xmlns:cx="http://schemas.microsoft.com/office/drawing/2014/chartex" xmlns:cx1="http://schemas.microsoft.com/office/drawing/2015/9/8/chartex" xmlns:cx2="http://schemas.microsoft.com/office/drawing/2015/10/21/chartex" xmlns:cx3="http://schemas.microsoft.com/office/drawing/2016/5/9/chartex" xmlns:cx4="http://schemas.microsoft.com/office/drawing/2016/5/10/chartex" xmlns:cx5="http://schemas.microsoft.com/office/drawing/2016/5/11/chartex" xmlns:cx6="http://schemas.microsoft.com/office/drawing/2016/5/12/chartex" xmlns:cx7="http://schemas.microsoft.com/office/drawing/2016/5/13/chartex" xmlns:cx8="http://schemas.microsoft.com/office/drawing/2016/5/14/chartex" xmlns:mc="http://schemas.openxmlformats.org/markup-compatibility/2006" xmlns:aink="http://schemas.microsoft.com/office/drawing/2016/ink" xmlns:am3d="http://schemas.microsoft.com/office/drawing/2017/model3d" xmlns:o="urn:schemas-microsoft-com:office:office" xmlns:r="http://schemas.openxmlformats.org/officeDocument/2006/relationships" xmlns:m="http://schemas.openxmlformats.org/officeDocument/2006/math" xmlns:v="urn:schemas-microsoft-com:vml" xmlns:wp14="http://schemas.microsoft.com/office/word/2010/wordprocessingDrawing" xmlns:wp="http://schemas.openxmlformats.org/drawingml/2006/wordprocessingDrawing" xmlns:w10="urn:schemas-microsoft-com:office:word" xmlns:w="http://schemas.openxmlformats.org/wordprocessingml/2006/main" xmlns:w14="http://schemas.microsoft.com/office/word/2010/wordml" xmlns:w15="http://schemas.microsoft.com/office/word/2012/wordml" xmlns:w16cid="http://schemas.microsoft.com/office/word/2016/wordml/cid" xmlns:w16se="http://schemas.microsoft.com/office/word/2015/wordml/symex" xmlns:wpg="http://schemas.microsoft.com/office/word/2010/wordprocessingGroup" xmlns:wpi="http://schemas.microsoft.com/office/word/2010/wordprocessingInk" xmlns:wne="http://schemas.microsoft.com/office/word/2006/wordml" xmlns:wps="http://schemas.microsoft.com/office/word/2010/wordprocessingShape" mc:Ignorable="w14 w15 w16se w16cid wp14">
   <w:p>
     <w:pPr>
       <w:pStyle w:val="Encabezado"/>
@@ -197,7 +339,7 @@
 </file>
 
 <file path=word/numbering.xml><?xml version="1.0" encoding="utf-8"?>
-<w:numbering xmlns:wpc="http://schemas.microsoft.com/office/word/2010/wordprocessingCanvas" xmlns:cx="http://schemas.microsoft.com/office/drawing/2014/chartex" xmlns:cx1="http://schemas.microsoft.com/office/drawing/2015/9/8/chartex" xmlns:mc="http://schemas.openxmlformats.org/markup-compatibility/2006" xmlns:o="urn:schemas-microsoft-com:office:office" xmlns:r="http://schemas.openxmlformats.org/officeDocument/2006/relationships" xmlns:m="http://schemas.openxmlformats.org/officeDocument/2006/math" xmlns:v="urn:schemas-microsoft-com:vml" xmlns:wp14="http://schemas.microsoft.com/office/word/2010/wordprocessingDrawing" xmlns:wp="http://schemas.openxmlformats.org/drawingml/2006/wordprocessingDrawing" xmlns:w10="urn:schemas-microsoft-com:office:word" xmlns:w="http://schemas.openxmlformats.org/wordprocessingml/2006/main" xmlns:w14="http://schemas.microsoft.com/office/word/2010/wordml" xmlns:w15="http://schemas.microsoft.com/office/word/2012/wordml" xmlns:w16se="http://schemas.microsoft.com/office/word/2015/wordml/symex" xmlns:wpg="http://schemas.microsoft.com/office/word/2010/wordprocessingGroup" xmlns:wpi="http://schemas.microsoft.com/office/word/2010/wordprocessingInk" xmlns:wne="http://schemas.microsoft.com/office/word/2006/wordml" xmlns:wps="http://schemas.microsoft.com/office/word/2010/wordprocessingShape" mc:Ignorable="w14 w15 w16se wp14">
+<w:numbering xmlns:wpc="http://schemas.microsoft.com/office/word/2010/wordprocessingCanvas" xmlns:cx="http://schemas.microsoft.com/office/drawing/2014/chartex" xmlns:cx1="http://schemas.microsoft.com/office/drawing/2015/9/8/chartex" xmlns:cx2="http://schemas.microsoft.com/office/drawing/2015/10/21/chartex" xmlns:cx3="http://schemas.microsoft.com/office/drawing/2016/5/9/chartex" xmlns:cx4="http://schemas.microsoft.com/office/drawing/2016/5/10/chartex" xmlns:cx5="http://schemas.microsoft.com/office/drawing/2016/5/11/chartex" xmlns:cx6="http://schemas.microsoft.com/office/drawing/2016/5/12/chartex" xmlns:cx7="http://schemas.microsoft.com/office/drawing/2016/5/13/chartex" xmlns:cx8="http://schemas.microsoft.com/office/drawing/2016/5/14/chartex" xmlns:mc="http://schemas.openxmlformats.org/markup-compatibility/2006" xmlns:aink="http://schemas.microsoft.com/office/drawing/2016/ink" xmlns:am3d="http://schemas.microsoft.com/office/drawing/2017/model3d" xmlns:o="urn:schemas-microsoft-com:office:office" xmlns:r="http://schemas.openxmlformats.org/officeDocument/2006/relationships" xmlns:m="http://schemas.openxmlformats.org/officeDocument/2006/math" xmlns:v="urn:schemas-microsoft-com:vml" xmlns:wp14="http://schemas.microsoft.com/office/word/2010/wordprocessingDrawing" xmlns:wp="http://schemas.openxmlformats.org/drawingml/2006/wordprocessingDrawing" xmlns:w10="urn:schemas-microsoft-com:office:word" xmlns:w="http://schemas.openxmlformats.org/wordprocessingml/2006/main" xmlns:w14="http://schemas.microsoft.com/office/word/2010/wordml" xmlns:w15="http://schemas.microsoft.com/office/word/2012/wordml" xmlns:w16cid="http://schemas.microsoft.com/office/word/2016/wordml/cid" xmlns:w16se="http://schemas.microsoft.com/office/word/2015/wordml/symex" xmlns:wpg="http://schemas.microsoft.com/office/word/2010/wordprocessingGroup" xmlns:wpi="http://schemas.microsoft.com/office/word/2010/wordprocessingInk" xmlns:wne="http://schemas.microsoft.com/office/word/2006/wordml" xmlns:wps="http://schemas.microsoft.com/office/word/2010/wordprocessingShape" mc:Ignorable="w14 w15 w16se w16cid wp14">
   <w:abstractNum w:abstractNumId="0" w15:restartNumberingAfterBreak="0">
     <w:nsid w:val="26000402"/>
     <w:multiLevelType w:val="hybridMultilevel"/>
@@ -318,7 +460,7 @@
 </file>
 
 <file path=word/styles.xml><?xml version="1.0" encoding="utf-8"?>
-<w:styles xmlns:mc="http://schemas.openxmlformats.org/markup-compatibility/2006" xmlns:r="http://schemas.openxmlformats.org/officeDocument/2006/relationships" xmlns:w="http://schemas.openxmlformats.org/wordprocessingml/2006/main" xmlns:w14="http://schemas.microsoft.com/office/word/2010/wordml" xmlns:w15="http://schemas.microsoft.com/office/word/2012/wordml" xmlns:w16se="http://schemas.microsoft.com/office/word/2015/wordml/symex" mc:Ignorable="w14 w15 w16se">
+<w:styles xmlns:mc="http://schemas.openxmlformats.org/markup-compatibility/2006" xmlns:r="http://schemas.openxmlformats.org/officeDocument/2006/relationships" xmlns:w="http://schemas.openxmlformats.org/wordprocessingml/2006/main" xmlns:w14="http://schemas.microsoft.com/office/word/2010/wordml" xmlns:w15="http://schemas.microsoft.com/office/word/2012/wordml" xmlns:w16cid="http://schemas.microsoft.com/office/word/2016/wordml/cid" xmlns:w16se="http://schemas.microsoft.com/office/word/2015/wordml/symex" mc:Ignorable="w14 w15 w16se w16cid">
   <w:docDefaults>
     <w:rPrDefault>
       <w:rPr>
@@ -334,7 +476,7 @@
       </w:pPr>
     </w:pPrDefault>
   </w:docDefaults>
-  <w:latentStyles w:defLockedState="0" w:defUIPriority="99" w:defSemiHidden="0" w:defUnhideWhenUsed="0" w:defQFormat="0" w:count="371">
+  <w:latentStyles w:defLockedState="0" w:defUIPriority="99" w:defSemiHidden="0" w:defUnhideWhenUsed="0" w:defQFormat="0" w:count="375">
     <w:lsdException w:name="Normal" w:uiPriority="0" w:qFormat="1"/>
     <w:lsdException w:name="heading 1" w:uiPriority="9" w:qFormat="1"/>
     <w:lsdException w:name="heading 2" w:semiHidden="1" w:uiPriority="9" w:unhideWhenUsed="1" w:qFormat="1"/>
@@ -440,7 +582,6 @@
     <w:lsdException w:name="HTML Sample" w:semiHidden="1" w:unhideWhenUsed="1"/>
     <w:lsdException w:name="HTML Typewriter" w:semiHidden="1" w:unhideWhenUsed="1"/>
     <w:lsdException w:name="HTML Variable" w:semiHidden="1" w:unhideWhenUsed="1"/>
-    <w:lsdException w:name="Normal Table" w:semiHidden="1" w:unhideWhenUsed="1"/>
     <w:lsdException w:name="annotation subject" w:semiHidden="1" w:unhideWhenUsed="1"/>
     <w:lsdException w:name="No List" w:semiHidden="1" w:unhideWhenUsed="1"/>
     <w:lsdException w:name="Outline List 1" w:semiHidden="1" w:unhideWhenUsed="1"/>
@@ -484,10 +625,8 @@
     <w:lsdException w:name="Table Elegant" w:semiHidden="1" w:unhideWhenUsed="1"/>
     <w:lsdException w:name="Table Professional" w:semiHidden="1" w:unhideWhenUsed="1"/>
     <w:lsdException w:name="Table Subtle 1" w:semiHidden="1" w:unhideWhenUsed="1"/>
-    <w:lsdException w:name="Table Subtle 2" w:semiHidden="1" w:unhideWhenUsed="1"/>
     <w:lsdException w:name="Table Web 1" w:semiHidden="1" w:unhideWhenUsed="1"/>
     <w:lsdException w:name="Table Web 2" w:semiHidden="1" w:unhideWhenUsed="1"/>
-    <w:lsdException w:name="Table Web 3" w:semiHidden="1" w:unhideWhenUsed="1"/>
     <w:lsdException w:name="Balloon Text" w:semiHidden="1" w:unhideWhenUsed="1"/>
     <w:lsdException w:name="Table Grid" w:uiPriority="39"/>
     <w:lsdException w:name="Table Theme" w:semiHidden="1" w:unhideWhenUsed="1"/>
@@ -706,6 +845,10 @@
     <w:lsdException w:name="List Table 5 Dark Accent 6" w:uiPriority="50"/>
     <w:lsdException w:name="List Table 6 Colorful Accent 6" w:uiPriority="51"/>
     <w:lsdException w:name="List Table 7 Colorful Accent 6" w:uiPriority="52"/>
+    <w:lsdException w:name="Mention" w:semiHidden="1" w:unhideWhenUsed="1"/>
+    <w:lsdException w:name="Smart Hyperlink" w:semiHidden="1" w:unhideWhenUsed="1"/>
+    <w:lsdException w:name="Hashtag" w:semiHidden="1" w:unhideWhenUsed="1"/>
+    <w:lsdException w:name="Unresolved Mention" w:semiHidden="1" w:unhideWhenUsed="1"/>
   </w:latentStyles>
   <w:style w:type="paragraph" w:default="1" w:styleId="Normal">
     <w:name w:val="Normal"/>

</xml_diff>

<commit_message>
Doc actualizado con Isp
</commit_message>
<xml_diff>
--- a/Documento.docx
+++ b/Documento.docx
@@ -1,6 +1,6 @@
 
 <file path=word/document.xml><?xml version="1.0" encoding="utf-8"?>
-<w:document xmlns:wpc="http://schemas.microsoft.com/office/word/2010/wordprocessingCanvas" xmlns:cx="http://schemas.microsoft.com/office/drawing/2014/chartex" xmlns:cx1="http://schemas.microsoft.com/office/drawing/2015/9/8/chartex" xmlns:cx2="http://schemas.microsoft.com/office/drawing/2015/10/21/chartex" xmlns:cx3="http://schemas.microsoft.com/office/drawing/2016/5/9/chartex" xmlns:cx4="http://schemas.microsoft.com/office/drawing/2016/5/10/chartex" xmlns:cx5="http://schemas.microsoft.com/office/drawing/2016/5/11/chartex" xmlns:cx6="http://schemas.microsoft.com/office/drawing/2016/5/12/chartex" xmlns:cx7="http://schemas.microsoft.com/office/drawing/2016/5/13/chartex" xmlns:cx8="http://schemas.microsoft.com/office/drawing/2016/5/14/chartex" xmlns:mc="http://schemas.openxmlformats.org/markup-compatibility/2006" xmlns:aink="http://schemas.microsoft.com/office/drawing/2016/ink" xmlns:am3d="http://schemas.microsoft.com/office/drawing/2017/model3d" xmlns:o="urn:schemas-microsoft-com:office:office" xmlns:r="http://schemas.openxmlformats.org/officeDocument/2006/relationships" xmlns:m="http://schemas.openxmlformats.org/officeDocument/2006/math" xmlns:v="urn:schemas-microsoft-com:vml" xmlns:wp14="http://schemas.microsoft.com/office/word/2010/wordprocessingDrawing" xmlns:wp="http://schemas.openxmlformats.org/drawingml/2006/wordprocessingDrawing" xmlns:w10="urn:schemas-microsoft-com:office:word" xmlns:w="http://schemas.openxmlformats.org/wordprocessingml/2006/main" xmlns:w14="http://schemas.microsoft.com/office/word/2010/wordml" xmlns:w15="http://schemas.microsoft.com/office/word/2012/wordml" xmlns:w16cid="http://schemas.microsoft.com/office/word/2016/wordml/cid" xmlns:w16se="http://schemas.microsoft.com/office/word/2015/wordml/symex" xmlns:wpg="http://schemas.microsoft.com/office/word/2010/wordprocessingGroup" xmlns:wpi="http://schemas.microsoft.com/office/word/2010/wordprocessingInk" xmlns:wne="http://schemas.microsoft.com/office/word/2006/wordml" xmlns:wps="http://schemas.microsoft.com/office/word/2010/wordprocessingShape" mc:Ignorable="w14 w15 w16se w16cid wp14">
+<w:document xmlns:wpc="http://schemas.microsoft.com/office/word/2010/wordprocessingCanvas" xmlns:mc="http://schemas.openxmlformats.org/markup-compatibility/2006" xmlns:o="urn:schemas-microsoft-com:office:office" xmlns:r="http://schemas.openxmlformats.org/officeDocument/2006/relationships" xmlns:m="http://schemas.openxmlformats.org/officeDocument/2006/math" xmlns:v="urn:schemas-microsoft-com:vml" xmlns:wp14="http://schemas.microsoft.com/office/word/2010/wordprocessingDrawing" xmlns:wp="http://schemas.openxmlformats.org/drawingml/2006/wordprocessingDrawing" xmlns:w10="urn:schemas-microsoft-com:office:word" xmlns:w="http://schemas.openxmlformats.org/wordprocessingml/2006/main" xmlns:w14="http://schemas.microsoft.com/office/word/2010/wordml" xmlns:wpg="http://schemas.microsoft.com/office/word/2010/wordprocessingGroup" xmlns:wpi="http://schemas.microsoft.com/office/word/2010/wordprocessingInk" xmlns:wne="http://schemas.microsoft.com/office/word/2006/wordml" xmlns:wps="http://schemas.microsoft.com/office/word/2010/wordprocessingShape" mc:Ignorable="w14 wp14">
   <w:body>
     <w:p>
       <w:pPr>
@@ -52,34 +52,8 @@
         <w:t>SRP:</w:t>
       </w:r>
       <w:r>
-        <w:t xml:space="preserve"> la habilidad de curar no debe ser realizada por el </w:t>
-      </w:r>
-      <w:proofErr w:type="spellStart"/>
-      <w:r>
-        <w:t>pokemon</w:t>
-      </w:r>
-      <w:proofErr w:type="spellEnd"/>
-      <w:r>
-        <w:t xml:space="preserve"> por lo tanto </w:t>
-      </w:r>
-      <w:bookmarkStart w:id="0" w:name="_GoBack"/>
-      <w:bookmarkEnd w:id="0"/>
-      <w:r>
-        <w:t xml:space="preserve">será asignada a una nueva clase llamada </w:t>
-      </w:r>
-      <w:proofErr w:type="spellStart"/>
-      <w:r>
-        <w:t>centroPokemon</w:t>
-      </w:r>
-      <w:proofErr w:type="spellEnd"/>
-      <w:r>
-        <w:t xml:space="preserve"> que tendrá la función de sanar a los </w:t>
-      </w:r>
-      <w:proofErr w:type="spellStart"/>
-      <w:r>
-        <w:t>pokemon</w:t>
-      </w:r>
-      <w:proofErr w:type="spellEnd"/>
+        <w:t xml:space="preserve"> la habilidad de curar no debe ser realizada por el pokemon por lo tanto será asignada a una nueva clase llamada centroPokemon que tendrá la función de sanar a los pokemon</w:t>
+      </w:r>
     </w:p>
     <w:p>
       <w:pPr>
@@ -101,101 +75,23 @@
         <w:t xml:space="preserve"> </w:t>
       </w:r>
       <w:r>
-        <w:t xml:space="preserve">cree la interfaz </w:t>
-      </w:r>
-      <w:proofErr w:type="spellStart"/>
-      <w:r>
-        <w:t>ataquePokemon</w:t>
-      </w:r>
-      <w:proofErr w:type="spellEnd"/>
-      <w:r>
-        <w:t xml:space="preserve"> y cada tipo de </w:t>
-      </w:r>
-      <w:proofErr w:type="spellStart"/>
-      <w:r>
-        <w:t>pokemon</w:t>
-      </w:r>
-      <w:proofErr w:type="spellEnd"/>
-      <w:r>
-        <w:t xml:space="preserve"> implementará su forma de atacar, </w:t>
-      </w:r>
-      <w:r>
-        <w:t xml:space="preserve">ya no utilizo los </w:t>
-      </w:r>
-      <w:proofErr w:type="spellStart"/>
-      <w:r>
-        <w:t>enum</w:t>
-      </w:r>
-      <w:proofErr w:type="spellEnd"/>
-      <w:r>
-        <w:t xml:space="preserve"> porque cada </w:t>
-      </w:r>
-      <w:proofErr w:type="spellStart"/>
-      <w:r>
-        <w:t>pokemon</w:t>
-      </w:r>
-      <w:proofErr w:type="spellEnd"/>
-      <w:r>
-        <w:t xml:space="preserve"> tiene una lista de objetos de tipo</w:t>
+        <w:t>cree la interfaz ataquePokemon y cada tipo de pokemon implementará su forma de atacar, ya no utilizo los enum porque cada pokemon tiene una lista de objetos de tipo</w:t>
       </w:r>
     </w:p>
     <w:p>
       <w:pPr>
         <w:pStyle w:val="Prrafodelista"/>
       </w:pPr>
-      <w:proofErr w:type="spellStart"/>
-      <w:r>
-        <w:t>A</w:t>
-      </w:r>
-      <w:r>
-        <w:t>tack</w:t>
-      </w:r>
-      <w:proofErr w:type="spellEnd"/>
-      <w:r>
-        <w:t xml:space="preserve"> </w:t>
-      </w:r>
-      <w:r>
-        <w:t xml:space="preserve">de esta manera si se quiere agregar un nuevo </w:t>
-      </w:r>
-      <w:proofErr w:type="spellStart"/>
-      <w:r>
-        <w:t>atack</w:t>
-      </w:r>
-      <w:proofErr w:type="spellEnd"/>
-      <w:r>
-        <w:t xml:space="preserve"> solo se </w:t>
-      </w:r>
-      <w:proofErr w:type="spellStart"/>
-      <w:r>
-        <w:t>setea</w:t>
-      </w:r>
-      <w:proofErr w:type="spellEnd"/>
-      <w:r>
-        <w:t xml:space="preserve"> al objeto </w:t>
+      <w:r>
+        <w:t xml:space="preserve">Atack de esta manera si se quiere agregar un nuevo atack solo se setea al objeto </w:t>
       </w:r>
     </w:p>
     <w:p>
       <w:pPr>
         <w:pStyle w:val="Prrafodelista"/>
       </w:pPr>
-      <w:proofErr w:type="spellStart"/>
-      <w:r>
-        <w:t>pokemon</w:t>
-      </w:r>
-      <w:proofErr w:type="spellEnd"/>
-      <w:r>
-        <w:t xml:space="preserve"> el </w:t>
-      </w:r>
-      <w:proofErr w:type="spellStart"/>
-      <w:r>
-        <w:t>atack</w:t>
-      </w:r>
-      <w:proofErr w:type="spellEnd"/>
-      <w:r>
-        <w:t xml:space="preserve"> que quiere añadir a su lista de arsenal</w:t>
-      </w:r>
-      <w:r>
-        <w:t>.</w:t>
+      <w:r>
+        <w:t>pokemon el atack que quiere añadir a su lista de arsenal.</w:t>
       </w:r>
     </w:p>
     <w:p>
@@ -203,10 +99,7 @@
         <w:pStyle w:val="Prrafodelista"/>
       </w:pPr>
       <w:r>
-        <w:t>Y</w:t>
-      </w:r>
-      <w:r>
-        <w:t xml:space="preserve"> ya no es necesario cambiar ninguna clase</w:t>
+        <w:t>Y ya no es necesario cambiar ninguna clase</w:t>
       </w:r>
     </w:p>
     <w:p>
@@ -245,6 +138,12 @@
       <w:r>
         <w:t>ISP:</w:t>
       </w:r>
+      <w:r>
+        <w:rPr>
+          <w:lang w:val="es-ES"/>
+        </w:rPr>
+        <w:t>Debido a que existe solo una interfaz que implementan todas las clases no abstractas, no quiere decir que cada una de las clases tenga que implementar todos métodos adquiridos. Como solución se decidió hacer 3 interfaces ya que una era diseñada específicamente para Pokemones tipo fuego, otra interfaz para Pokemones tipo agua y una tercera interfaz para cualquier tipo de Pokemon.</w:t>
+      </w:r>
     </w:p>
     <w:p>
       <w:pPr>
@@ -254,6 +153,17 @@
           <w:numId w:val="1"/>
         </w:numPr>
       </w:pPr>
+      <w:bookmarkStart w:id="0" w:name="_GoBack"/>
+      <w:bookmarkEnd w:id="0"/>
+    </w:p>
+    <w:p>
+      <w:pPr>
+        <w:pStyle w:val="Prrafodelista"/>
+        <w:numPr>
+          <w:ilvl w:val="0"/>
+          <w:numId w:val="1"/>
+        </w:numPr>
+      </w:pPr>
       <w:r>
         <w:t>DIP:</w:t>
       </w:r>
@@ -261,7 +171,7 @@
     <w:p/>
     <w:p/>
     <w:sectPr>
-      <w:headerReference w:type="default" r:id="rId7"/>
+      <w:headerReference w:type="default" r:id="rId8"/>
       <w:pgSz w:w="11906" w:h="16838"/>
       <w:pgMar w:top="1417" w:right="1701" w:bottom="1417" w:left="1701" w:header="708" w:footer="708" w:gutter="0"/>
       <w:cols w:space="708"/>
@@ -272,7 +182,7 @@
 </file>
 
 <file path=word/endnotes.xml><?xml version="1.0" encoding="utf-8"?>
-<w:endnotes xmlns:wpc="http://schemas.microsoft.com/office/word/2010/wordprocessingCanvas" xmlns:cx="http://schemas.microsoft.com/office/drawing/2014/chartex" xmlns:cx1="http://schemas.microsoft.com/office/drawing/2015/9/8/chartex" xmlns:cx2="http://schemas.microsoft.com/office/drawing/2015/10/21/chartex" xmlns:cx3="http://schemas.microsoft.com/office/drawing/2016/5/9/chartex" xmlns:cx4="http://schemas.microsoft.com/office/drawing/2016/5/10/chartex" xmlns:cx5="http://schemas.microsoft.com/office/drawing/2016/5/11/chartex" xmlns:cx6="http://schemas.microsoft.com/office/drawing/2016/5/12/chartex" xmlns:cx7="http://schemas.microsoft.com/office/drawing/2016/5/13/chartex" xmlns:cx8="http://schemas.microsoft.com/office/drawing/2016/5/14/chartex" xmlns:mc="http://schemas.openxmlformats.org/markup-compatibility/2006" xmlns:aink="http://schemas.microsoft.com/office/drawing/2016/ink" xmlns:am3d="http://schemas.microsoft.com/office/drawing/2017/model3d" xmlns:o="urn:schemas-microsoft-com:office:office" xmlns:r="http://schemas.openxmlformats.org/officeDocument/2006/relationships" xmlns:m="http://schemas.openxmlformats.org/officeDocument/2006/math" xmlns:v="urn:schemas-microsoft-com:vml" xmlns:wp14="http://schemas.microsoft.com/office/word/2010/wordprocessingDrawing" xmlns:wp="http://schemas.openxmlformats.org/drawingml/2006/wordprocessingDrawing" xmlns:w10="urn:schemas-microsoft-com:office:word" xmlns:w="http://schemas.openxmlformats.org/wordprocessingml/2006/main" xmlns:w14="http://schemas.microsoft.com/office/word/2010/wordml" xmlns:w15="http://schemas.microsoft.com/office/word/2012/wordml" xmlns:w16cid="http://schemas.microsoft.com/office/word/2016/wordml/cid" xmlns:w16se="http://schemas.microsoft.com/office/word/2015/wordml/symex" xmlns:wpg="http://schemas.microsoft.com/office/word/2010/wordprocessingGroup" xmlns:wpi="http://schemas.microsoft.com/office/word/2010/wordprocessingInk" xmlns:wne="http://schemas.microsoft.com/office/word/2006/wordml" xmlns:wps="http://schemas.microsoft.com/office/word/2010/wordprocessingShape" mc:Ignorable="w14 w15 w16se w16cid wp14">
+<w:endnotes xmlns:wpc="http://schemas.microsoft.com/office/word/2010/wordprocessingCanvas" xmlns:mc="http://schemas.openxmlformats.org/markup-compatibility/2006" xmlns:o="urn:schemas-microsoft-com:office:office" xmlns:r="http://schemas.openxmlformats.org/officeDocument/2006/relationships" xmlns:m="http://schemas.openxmlformats.org/officeDocument/2006/math" xmlns:v="urn:schemas-microsoft-com:vml" xmlns:wp14="http://schemas.microsoft.com/office/word/2010/wordprocessingDrawing" xmlns:wp="http://schemas.openxmlformats.org/drawingml/2006/wordprocessingDrawing" xmlns:w10="urn:schemas-microsoft-com:office:word" xmlns:w="http://schemas.openxmlformats.org/wordprocessingml/2006/main" xmlns:w14="http://schemas.microsoft.com/office/word/2010/wordml" xmlns:wpg="http://schemas.microsoft.com/office/word/2010/wordprocessingGroup" xmlns:wpi="http://schemas.microsoft.com/office/word/2010/wordprocessingInk" xmlns:wne="http://schemas.microsoft.com/office/word/2006/wordml" xmlns:wps="http://schemas.microsoft.com/office/word/2010/wordprocessingShape" mc:Ignorable="w14 wp14">
   <w:endnote w:type="separator" w:id="-1">
     <w:p>
       <w:pPr>
@@ -297,7 +207,7 @@
 </file>
 
 <file path=word/footnotes.xml><?xml version="1.0" encoding="utf-8"?>
-<w:footnotes xmlns:wpc="http://schemas.microsoft.com/office/word/2010/wordprocessingCanvas" xmlns:cx="http://schemas.microsoft.com/office/drawing/2014/chartex" xmlns:cx1="http://schemas.microsoft.com/office/drawing/2015/9/8/chartex" xmlns:cx2="http://schemas.microsoft.com/office/drawing/2015/10/21/chartex" xmlns:cx3="http://schemas.microsoft.com/office/drawing/2016/5/9/chartex" xmlns:cx4="http://schemas.microsoft.com/office/drawing/2016/5/10/chartex" xmlns:cx5="http://schemas.microsoft.com/office/drawing/2016/5/11/chartex" xmlns:cx6="http://schemas.microsoft.com/office/drawing/2016/5/12/chartex" xmlns:cx7="http://schemas.microsoft.com/office/drawing/2016/5/13/chartex" xmlns:cx8="http://schemas.microsoft.com/office/drawing/2016/5/14/chartex" xmlns:mc="http://schemas.openxmlformats.org/markup-compatibility/2006" xmlns:aink="http://schemas.microsoft.com/office/drawing/2016/ink" xmlns:am3d="http://schemas.microsoft.com/office/drawing/2017/model3d" xmlns:o="urn:schemas-microsoft-com:office:office" xmlns:r="http://schemas.openxmlformats.org/officeDocument/2006/relationships" xmlns:m="http://schemas.openxmlformats.org/officeDocument/2006/math" xmlns:v="urn:schemas-microsoft-com:vml" xmlns:wp14="http://schemas.microsoft.com/office/word/2010/wordprocessingDrawing" xmlns:wp="http://schemas.openxmlformats.org/drawingml/2006/wordprocessingDrawing" xmlns:w10="urn:schemas-microsoft-com:office:word" xmlns:w="http://schemas.openxmlformats.org/wordprocessingml/2006/main" xmlns:w14="http://schemas.microsoft.com/office/word/2010/wordml" xmlns:w15="http://schemas.microsoft.com/office/word/2012/wordml" xmlns:w16cid="http://schemas.microsoft.com/office/word/2016/wordml/cid" xmlns:w16se="http://schemas.microsoft.com/office/word/2015/wordml/symex" xmlns:wpg="http://schemas.microsoft.com/office/word/2010/wordprocessingGroup" xmlns:wpi="http://schemas.microsoft.com/office/word/2010/wordprocessingInk" xmlns:wne="http://schemas.microsoft.com/office/word/2006/wordml" xmlns:wps="http://schemas.microsoft.com/office/word/2010/wordprocessingShape" mc:Ignorable="w14 w15 w16se w16cid wp14">
+<w:footnotes xmlns:wpc="http://schemas.microsoft.com/office/word/2010/wordprocessingCanvas" xmlns:mc="http://schemas.openxmlformats.org/markup-compatibility/2006" xmlns:o="urn:schemas-microsoft-com:office:office" xmlns:r="http://schemas.openxmlformats.org/officeDocument/2006/relationships" xmlns:m="http://schemas.openxmlformats.org/officeDocument/2006/math" xmlns:v="urn:schemas-microsoft-com:vml" xmlns:wp14="http://schemas.microsoft.com/office/word/2010/wordprocessingDrawing" xmlns:wp="http://schemas.openxmlformats.org/drawingml/2006/wordprocessingDrawing" xmlns:w10="urn:schemas-microsoft-com:office:word" xmlns:w="http://schemas.openxmlformats.org/wordprocessingml/2006/main" xmlns:w14="http://schemas.microsoft.com/office/word/2010/wordml" xmlns:wpg="http://schemas.microsoft.com/office/word/2010/wordprocessingGroup" xmlns:wpi="http://schemas.microsoft.com/office/word/2010/wordprocessingInk" xmlns:wne="http://schemas.microsoft.com/office/word/2006/wordml" xmlns:wps="http://schemas.microsoft.com/office/word/2010/wordprocessingShape" mc:Ignorable="w14 wp14">
   <w:footnote w:type="separator" w:id="-1">
     <w:p>
       <w:pPr>
@@ -322,7 +232,7 @@
 </file>
 
 <file path=word/header1.xml><?xml version="1.0" encoding="utf-8"?>
-<w:hdr xmlns:wpc="http://schemas.microsoft.com/office/word/2010/wordprocessingCanvas" xmlns:cx="http://schemas.microsoft.com/office/drawing/2014/chartex" xmlns:cx1="http://schemas.microsoft.com/office/drawing/2015/9/8/chartex" xmlns:cx2="http://schemas.microsoft.com/office/drawing/2015/10/21/chartex" xmlns:cx3="http://schemas.microsoft.com/office/drawing/2016/5/9/chartex" xmlns:cx4="http://schemas.microsoft.com/office/drawing/2016/5/10/chartex" xmlns:cx5="http://schemas.microsoft.com/office/drawing/2016/5/11/chartex" xmlns:cx6="http://schemas.microsoft.com/office/drawing/2016/5/12/chartex" xmlns:cx7="http://schemas.microsoft.com/office/drawing/2016/5/13/chartex" xmlns:cx8="http://schemas.microsoft.com/office/drawing/2016/5/14/chartex" xmlns:mc="http://schemas.openxmlformats.org/markup-compatibility/2006" xmlns:aink="http://schemas.microsoft.com/office/drawing/2016/ink" xmlns:am3d="http://schemas.microsoft.com/office/drawing/2017/model3d" xmlns:o="urn:schemas-microsoft-com:office:office" xmlns:r="http://schemas.openxmlformats.org/officeDocument/2006/relationships" xmlns:m="http://schemas.openxmlformats.org/officeDocument/2006/math" xmlns:v="urn:schemas-microsoft-com:vml" xmlns:wp14="http://schemas.microsoft.com/office/word/2010/wordprocessingDrawing" xmlns:wp="http://schemas.openxmlformats.org/drawingml/2006/wordprocessingDrawing" xmlns:w10="urn:schemas-microsoft-com:office:word" xmlns:w="http://schemas.openxmlformats.org/wordprocessingml/2006/main" xmlns:w14="http://schemas.microsoft.com/office/word/2010/wordml" xmlns:w15="http://schemas.microsoft.com/office/word/2012/wordml" xmlns:w16cid="http://schemas.microsoft.com/office/word/2016/wordml/cid" xmlns:w16se="http://schemas.microsoft.com/office/word/2015/wordml/symex" xmlns:wpg="http://schemas.microsoft.com/office/word/2010/wordprocessingGroup" xmlns:wpi="http://schemas.microsoft.com/office/word/2010/wordprocessingInk" xmlns:wne="http://schemas.microsoft.com/office/word/2006/wordml" xmlns:wps="http://schemas.microsoft.com/office/word/2010/wordprocessingShape" mc:Ignorable="w14 w15 w16se w16cid wp14">
+<w:hdr xmlns:wpc="http://schemas.microsoft.com/office/word/2010/wordprocessingCanvas" xmlns:mc="http://schemas.openxmlformats.org/markup-compatibility/2006" xmlns:o="urn:schemas-microsoft-com:office:office" xmlns:r="http://schemas.openxmlformats.org/officeDocument/2006/relationships" xmlns:m="http://schemas.openxmlformats.org/officeDocument/2006/math" xmlns:v="urn:schemas-microsoft-com:vml" xmlns:wp14="http://schemas.microsoft.com/office/word/2010/wordprocessingDrawing" xmlns:wp="http://schemas.openxmlformats.org/drawingml/2006/wordprocessingDrawing" xmlns:w10="urn:schemas-microsoft-com:office:word" xmlns:w="http://schemas.openxmlformats.org/wordprocessingml/2006/main" xmlns:w14="http://schemas.microsoft.com/office/word/2010/wordml" xmlns:wpg="http://schemas.microsoft.com/office/word/2010/wordprocessingGroup" xmlns:wpi="http://schemas.microsoft.com/office/word/2010/wordprocessingInk" xmlns:wne="http://schemas.microsoft.com/office/word/2006/wordml" xmlns:wps="http://schemas.microsoft.com/office/word/2010/wordprocessingShape" mc:Ignorable="w14 wp14">
   <w:p>
     <w:pPr>
       <w:pStyle w:val="Encabezado"/>
@@ -339,8 +249,8 @@
 </file>
 
 <file path=word/numbering.xml><?xml version="1.0" encoding="utf-8"?>
-<w:numbering xmlns:wpc="http://schemas.microsoft.com/office/word/2010/wordprocessingCanvas" xmlns:cx="http://schemas.microsoft.com/office/drawing/2014/chartex" xmlns:cx1="http://schemas.microsoft.com/office/drawing/2015/9/8/chartex" xmlns:cx2="http://schemas.microsoft.com/office/drawing/2015/10/21/chartex" xmlns:cx3="http://schemas.microsoft.com/office/drawing/2016/5/9/chartex" xmlns:cx4="http://schemas.microsoft.com/office/drawing/2016/5/10/chartex" xmlns:cx5="http://schemas.microsoft.com/office/drawing/2016/5/11/chartex" xmlns:cx6="http://schemas.microsoft.com/office/drawing/2016/5/12/chartex" xmlns:cx7="http://schemas.microsoft.com/office/drawing/2016/5/13/chartex" xmlns:cx8="http://schemas.microsoft.com/office/drawing/2016/5/14/chartex" xmlns:mc="http://schemas.openxmlformats.org/markup-compatibility/2006" xmlns:aink="http://schemas.microsoft.com/office/drawing/2016/ink" xmlns:am3d="http://schemas.microsoft.com/office/drawing/2017/model3d" xmlns:o="urn:schemas-microsoft-com:office:office" xmlns:r="http://schemas.openxmlformats.org/officeDocument/2006/relationships" xmlns:m="http://schemas.openxmlformats.org/officeDocument/2006/math" xmlns:v="urn:schemas-microsoft-com:vml" xmlns:wp14="http://schemas.microsoft.com/office/word/2010/wordprocessingDrawing" xmlns:wp="http://schemas.openxmlformats.org/drawingml/2006/wordprocessingDrawing" xmlns:w10="urn:schemas-microsoft-com:office:word" xmlns:w="http://schemas.openxmlformats.org/wordprocessingml/2006/main" xmlns:w14="http://schemas.microsoft.com/office/word/2010/wordml" xmlns:w15="http://schemas.microsoft.com/office/word/2012/wordml" xmlns:w16cid="http://schemas.microsoft.com/office/word/2016/wordml/cid" xmlns:w16se="http://schemas.microsoft.com/office/word/2015/wordml/symex" xmlns:wpg="http://schemas.microsoft.com/office/word/2010/wordprocessingGroup" xmlns:wpi="http://schemas.microsoft.com/office/word/2010/wordprocessingInk" xmlns:wne="http://schemas.microsoft.com/office/word/2006/wordml" xmlns:wps="http://schemas.microsoft.com/office/word/2010/wordprocessingShape" mc:Ignorable="w14 w15 w16se w16cid wp14">
-  <w:abstractNum w:abstractNumId="0" w15:restartNumberingAfterBreak="0">
+<w:numbering xmlns:wpc="http://schemas.microsoft.com/office/word/2010/wordprocessingCanvas" xmlns:mc="http://schemas.openxmlformats.org/markup-compatibility/2006" xmlns:o="urn:schemas-microsoft-com:office:office" xmlns:r="http://schemas.openxmlformats.org/officeDocument/2006/relationships" xmlns:m="http://schemas.openxmlformats.org/officeDocument/2006/math" xmlns:v="urn:schemas-microsoft-com:vml" xmlns:wp14="http://schemas.microsoft.com/office/word/2010/wordprocessingDrawing" xmlns:wp="http://schemas.openxmlformats.org/drawingml/2006/wordprocessingDrawing" xmlns:w10="urn:schemas-microsoft-com:office:word" xmlns:w="http://schemas.openxmlformats.org/wordprocessingml/2006/main" xmlns:w14="http://schemas.microsoft.com/office/word/2010/wordml" xmlns:wpg="http://schemas.microsoft.com/office/word/2010/wordprocessingGroup" xmlns:wpi="http://schemas.microsoft.com/office/word/2010/wordprocessingInk" xmlns:wne="http://schemas.microsoft.com/office/word/2006/wordml" xmlns:wps="http://schemas.microsoft.com/office/word/2010/wordprocessingShape" mc:Ignorable="w14 wp14">
+  <w:abstractNum w:abstractNumId="0">
     <w:nsid w:val="26000402"/>
     <w:multiLevelType w:val="hybridMultilevel"/>
     <w:tmpl w:val="00DE8D8A"/>
@@ -460,7 +370,7 @@
 </file>
 
 <file path=word/styles.xml><?xml version="1.0" encoding="utf-8"?>
-<w:styles xmlns:mc="http://schemas.openxmlformats.org/markup-compatibility/2006" xmlns:r="http://schemas.openxmlformats.org/officeDocument/2006/relationships" xmlns:w="http://schemas.openxmlformats.org/wordprocessingml/2006/main" xmlns:w14="http://schemas.microsoft.com/office/word/2010/wordml" xmlns:w15="http://schemas.microsoft.com/office/word/2012/wordml" xmlns:w16cid="http://schemas.microsoft.com/office/word/2016/wordml/cid" xmlns:w16se="http://schemas.microsoft.com/office/word/2015/wordml/symex" mc:Ignorable="w14 w15 w16se w16cid">
+<w:styles xmlns:mc="http://schemas.openxmlformats.org/markup-compatibility/2006" xmlns:r="http://schemas.openxmlformats.org/officeDocument/2006/relationships" xmlns:w="http://schemas.openxmlformats.org/wordprocessingml/2006/main" xmlns:w14="http://schemas.microsoft.com/office/word/2010/wordml" mc:Ignorable="w14">
   <w:docDefaults>
     <w:rPrDefault>
       <w:rPr>
@@ -476,379 +386,455 @@
       </w:pPr>
     </w:pPrDefault>
   </w:docDefaults>
-  <w:latentStyles w:defLockedState="0" w:defUIPriority="99" w:defSemiHidden="0" w:defUnhideWhenUsed="0" w:defQFormat="0" w:count="375">
-    <w:lsdException w:name="Normal" w:uiPriority="0" w:qFormat="1"/>
-    <w:lsdException w:name="heading 1" w:uiPriority="9" w:qFormat="1"/>
-    <w:lsdException w:name="heading 2" w:semiHidden="1" w:uiPriority="9" w:unhideWhenUsed="1" w:qFormat="1"/>
-    <w:lsdException w:name="heading 3" w:semiHidden="1" w:uiPriority="9" w:unhideWhenUsed="1" w:qFormat="1"/>
-    <w:lsdException w:name="heading 4" w:semiHidden="1" w:uiPriority="9" w:unhideWhenUsed="1" w:qFormat="1"/>
-    <w:lsdException w:name="heading 5" w:semiHidden="1" w:uiPriority="9" w:unhideWhenUsed="1" w:qFormat="1"/>
-    <w:lsdException w:name="heading 6" w:semiHidden="1" w:uiPriority="9" w:unhideWhenUsed="1" w:qFormat="1"/>
-    <w:lsdException w:name="heading 7" w:semiHidden="1" w:uiPriority="9" w:unhideWhenUsed="1" w:qFormat="1"/>
-    <w:lsdException w:name="heading 8" w:semiHidden="1" w:uiPriority="9" w:unhideWhenUsed="1" w:qFormat="1"/>
-    <w:lsdException w:name="heading 9" w:semiHidden="1" w:uiPriority="9" w:unhideWhenUsed="1" w:qFormat="1"/>
-    <w:lsdException w:name="index 1" w:semiHidden="1" w:unhideWhenUsed="1"/>
-    <w:lsdException w:name="index 2" w:semiHidden="1" w:unhideWhenUsed="1"/>
-    <w:lsdException w:name="index 3" w:semiHidden="1" w:unhideWhenUsed="1"/>
-    <w:lsdException w:name="index 4" w:semiHidden="1" w:unhideWhenUsed="1"/>
-    <w:lsdException w:name="index 5" w:semiHidden="1" w:unhideWhenUsed="1"/>
-    <w:lsdException w:name="index 6" w:semiHidden="1" w:unhideWhenUsed="1"/>
-    <w:lsdException w:name="index 7" w:semiHidden="1" w:unhideWhenUsed="1"/>
-    <w:lsdException w:name="index 8" w:semiHidden="1" w:unhideWhenUsed="1"/>
-    <w:lsdException w:name="index 9" w:semiHidden="1" w:unhideWhenUsed="1"/>
-    <w:lsdException w:name="toc 1" w:semiHidden="1" w:uiPriority="39" w:unhideWhenUsed="1"/>
-    <w:lsdException w:name="toc 2" w:semiHidden="1" w:uiPriority="39" w:unhideWhenUsed="1"/>
-    <w:lsdException w:name="toc 3" w:semiHidden="1" w:uiPriority="39" w:unhideWhenUsed="1"/>
-    <w:lsdException w:name="toc 4" w:semiHidden="1" w:uiPriority="39" w:unhideWhenUsed="1"/>
-    <w:lsdException w:name="toc 5" w:semiHidden="1" w:uiPriority="39" w:unhideWhenUsed="1"/>
-    <w:lsdException w:name="toc 6" w:semiHidden="1" w:uiPriority="39" w:unhideWhenUsed="1"/>
-    <w:lsdException w:name="toc 7" w:semiHidden="1" w:uiPriority="39" w:unhideWhenUsed="1"/>
-    <w:lsdException w:name="toc 8" w:semiHidden="1" w:uiPriority="39" w:unhideWhenUsed="1"/>
-    <w:lsdException w:name="toc 9" w:semiHidden="1" w:uiPriority="39" w:unhideWhenUsed="1"/>
-    <w:lsdException w:name="Normal Indent" w:semiHidden="1" w:unhideWhenUsed="1"/>
-    <w:lsdException w:name="footnote text" w:semiHidden="1" w:unhideWhenUsed="1"/>
-    <w:lsdException w:name="annotation text" w:semiHidden="1" w:unhideWhenUsed="1"/>
-    <w:lsdException w:name="header" w:semiHidden="1" w:unhideWhenUsed="1"/>
-    <w:lsdException w:name="footer" w:semiHidden="1" w:unhideWhenUsed="1"/>
-    <w:lsdException w:name="index heading" w:semiHidden="1" w:unhideWhenUsed="1"/>
-    <w:lsdException w:name="caption" w:semiHidden="1" w:uiPriority="35" w:unhideWhenUsed="1" w:qFormat="1"/>
-    <w:lsdException w:name="table of figures" w:semiHidden="1" w:unhideWhenUsed="1"/>
-    <w:lsdException w:name="envelope address" w:semiHidden="1" w:unhideWhenUsed="1"/>
-    <w:lsdException w:name="envelope return" w:semiHidden="1" w:unhideWhenUsed="1"/>
-    <w:lsdException w:name="footnote reference" w:semiHidden="1" w:unhideWhenUsed="1"/>
-    <w:lsdException w:name="annotation reference" w:semiHidden="1" w:unhideWhenUsed="1"/>
-    <w:lsdException w:name="line number" w:semiHidden="1" w:unhideWhenUsed="1"/>
-    <w:lsdException w:name="page number" w:semiHidden="1" w:unhideWhenUsed="1"/>
-    <w:lsdException w:name="endnote reference" w:semiHidden="1" w:unhideWhenUsed="1"/>
-    <w:lsdException w:name="endnote text" w:semiHidden="1" w:unhideWhenUsed="1"/>
-    <w:lsdException w:name="table of authorities" w:semiHidden="1" w:unhideWhenUsed="1"/>
-    <w:lsdException w:name="macro" w:semiHidden="1" w:unhideWhenUsed="1"/>
-    <w:lsdException w:name="toa heading" w:semiHidden="1" w:unhideWhenUsed="1"/>
-    <w:lsdException w:name="List" w:semiHidden="1" w:unhideWhenUsed="1"/>
-    <w:lsdException w:name="List Bullet" w:semiHidden="1" w:unhideWhenUsed="1"/>
-    <w:lsdException w:name="List Number" w:semiHidden="1" w:unhideWhenUsed="1"/>
-    <w:lsdException w:name="List 2" w:semiHidden="1" w:unhideWhenUsed="1"/>
-    <w:lsdException w:name="List 3" w:semiHidden="1" w:unhideWhenUsed="1"/>
-    <w:lsdException w:name="List 4" w:semiHidden="1" w:unhideWhenUsed="1"/>
-    <w:lsdException w:name="List 5" w:semiHidden="1" w:unhideWhenUsed="1"/>
-    <w:lsdException w:name="List Bullet 2" w:semiHidden="1" w:unhideWhenUsed="1"/>
-    <w:lsdException w:name="List Bullet 3" w:semiHidden="1" w:unhideWhenUsed="1"/>
-    <w:lsdException w:name="List Bullet 4" w:semiHidden="1" w:unhideWhenUsed="1"/>
-    <w:lsdException w:name="List Bullet 5" w:semiHidden="1" w:unhideWhenUsed="1"/>
-    <w:lsdException w:name="List Number 2" w:semiHidden="1" w:unhideWhenUsed="1"/>
-    <w:lsdException w:name="List Number 3" w:semiHidden="1" w:unhideWhenUsed="1"/>
-    <w:lsdException w:name="List Number 4" w:semiHidden="1" w:unhideWhenUsed="1"/>
-    <w:lsdException w:name="List Number 5" w:semiHidden="1" w:unhideWhenUsed="1"/>
-    <w:lsdException w:name="Title" w:uiPriority="10" w:qFormat="1"/>
-    <w:lsdException w:name="Closing" w:semiHidden="1" w:unhideWhenUsed="1"/>
-    <w:lsdException w:name="Signature" w:semiHidden="1" w:unhideWhenUsed="1"/>
-    <w:lsdException w:name="Default Paragraph Font" w:semiHidden="1" w:uiPriority="1" w:unhideWhenUsed="1"/>
-    <w:lsdException w:name="Body Text" w:semiHidden="1" w:unhideWhenUsed="1"/>
-    <w:lsdException w:name="Body Text Indent" w:semiHidden="1" w:unhideWhenUsed="1"/>
-    <w:lsdException w:name="List Continue" w:semiHidden="1" w:unhideWhenUsed="1"/>
-    <w:lsdException w:name="List Continue 2" w:semiHidden="1" w:unhideWhenUsed="1"/>
-    <w:lsdException w:name="List Continue 3" w:semiHidden="1" w:unhideWhenUsed="1"/>
-    <w:lsdException w:name="List Continue 4" w:semiHidden="1" w:unhideWhenUsed="1"/>
-    <w:lsdException w:name="List Continue 5" w:semiHidden="1" w:unhideWhenUsed="1"/>
-    <w:lsdException w:name="Message Header" w:semiHidden="1" w:unhideWhenUsed="1"/>
-    <w:lsdException w:name="Subtitle" w:uiPriority="11" w:qFormat="1"/>
-    <w:lsdException w:name="Salutation" w:semiHidden="1" w:unhideWhenUsed="1"/>
-    <w:lsdException w:name="Date" w:semiHidden="1" w:unhideWhenUsed="1"/>
-    <w:lsdException w:name="Body Text First Indent" w:semiHidden="1" w:unhideWhenUsed="1"/>
-    <w:lsdException w:name="Body Text First Indent 2" w:semiHidden="1" w:unhideWhenUsed="1"/>
-    <w:lsdException w:name="Note Heading" w:semiHidden="1" w:unhideWhenUsed="1"/>
-    <w:lsdException w:name="Body Text 2" w:semiHidden="1" w:unhideWhenUsed="1"/>
-    <w:lsdException w:name="Body Text 3" w:semiHidden="1" w:unhideWhenUsed="1"/>
-    <w:lsdException w:name="Body Text Indent 2" w:semiHidden="1" w:unhideWhenUsed="1"/>
-    <w:lsdException w:name="Body Text Indent 3" w:semiHidden="1" w:unhideWhenUsed="1"/>
-    <w:lsdException w:name="Block Text" w:semiHidden="1" w:unhideWhenUsed="1"/>
-    <w:lsdException w:name="Hyperlink" w:semiHidden="1" w:unhideWhenUsed="1"/>
-    <w:lsdException w:name="FollowedHyperlink" w:semiHidden="1" w:unhideWhenUsed="1"/>
-    <w:lsdException w:name="Strong" w:uiPriority="22" w:qFormat="1"/>
-    <w:lsdException w:name="Emphasis" w:uiPriority="20" w:qFormat="1"/>
-    <w:lsdException w:name="Document Map" w:semiHidden="1" w:unhideWhenUsed="1"/>
-    <w:lsdException w:name="Plain Text" w:semiHidden="1" w:unhideWhenUsed="1"/>
-    <w:lsdException w:name="E-mail Signature" w:semiHidden="1" w:unhideWhenUsed="1"/>
-    <w:lsdException w:name="HTML Top of Form" w:semiHidden="1" w:unhideWhenUsed="1"/>
-    <w:lsdException w:name="HTML Bottom of Form" w:semiHidden="1" w:unhideWhenUsed="1"/>
-    <w:lsdException w:name="Normal (Web)" w:semiHidden="1" w:unhideWhenUsed="1"/>
-    <w:lsdException w:name="HTML Acronym" w:semiHidden="1" w:unhideWhenUsed="1"/>
-    <w:lsdException w:name="HTML Address" w:semiHidden="1" w:unhideWhenUsed="1"/>
-    <w:lsdException w:name="HTML Cite" w:semiHidden="1" w:unhideWhenUsed="1"/>
-    <w:lsdException w:name="HTML Code" w:semiHidden="1" w:unhideWhenUsed="1"/>
-    <w:lsdException w:name="HTML Definition" w:semiHidden="1" w:unhideWhenUsed="1"/>
-    <w:lsdException w:name="HTML Keyboard" w:semiHidden="1" w:unhideWhenUsed="1"/>
-    <w:lsdException w:name="HTML Preformatted" w:semiHidden="1" w:unhideWhenUsed="1"/>
-    <w:lsdException w:name="HTML Sample" w:semiHidden="1" w:unhideWhenUsed="1"/>
-    <w:lsdException w:name="HTML Typewriter" w:semiHidden="1" w:unhideWhenUsed="1"/>
-    <w:lsdException w:name="HTML Variable" w:semiHidden="1" w:unhideWhenUsed="1"/>
-    <w:lsdException w:name="annotation subject" w:semiHidden="1" w:unhideWhenUsed="1"/>
-    <w:lsdException w:name="No List" w:semiHidden="1" w:unhideWhenUsed="1"/>
-    <w:lsdException w:name="Outline List 1" w:semiHidden="1" w:unhideWhenUsed="1"/>
-    <w:lsdException w:name="Outline List 2" w:semiHidden="1" w:unhideWhenUsed="1"/>
-    <w:lsdException w:name="Outline List 3" w:semiHidden="1" w:unhideWhenUsed="1"/>
-    <w:lsdException w:name="Table Simple 1" w:semiHidden="1" w:unhideWhenUsed="1"/>
-    <w:lsdException w:name="Table Simple 2" w:semiHidden="1" w:unhideWhenUsed="1"/>
-    <w:lsdException w:name="Table Simple 3" w:semiHidden="1" w:unhideWhenUsed="1"/>
-    <w:lsdException w:name="Table Classic 1" w:semiHidden="1" w:unhideWhenUsed="1"/>
-    <w:lsdException w:name="Table Classic 2" w:semiHidden="1" w:unhideWhenUsed="1"/>
-    <w:lsdException w:name="Table Classic 3" w:semiHidden="1" w:unhideWhenUsed="1"/>
-    <w:lsdException w:name="Table Classic 4" w:semiHidden="1" w:unhideWhenUsed="1"/>
-    <w:lsdException w:name="Table Colorful 1" w:semiHidden="1" w:unhideWhenUsed="1"/>
-    <w:lsdException w:name="Table Colorful 2" w:semiHidden="1" w:unhideWhenUsed="1"/>
-    <w:lsdException w:name="Table Colorful 3" w:semiHidden="1" w:unhideWhenUsed="1"/>
-    <w:lsdException w:name="Table Columns 1" w:semiHidden="1" w:unhideWhenUsed="1"/>
-    <w:lsdException w:name="Table Columns 2" w:semiHidden="1" w:unhideWhenUsed="1"/>
-    <w:lsdException w:name="Table Columns 3" w:semiHidden="1" w:unhideWhenUsed="1"/>
-    <w:lsdException w:name="Table Columns 4" w:semiHidden="1" w:unhideWhenUsed="1"/>
-    <w:lsdException w:name="Table Columns 5" w:semiHidden="1" w:unhideWhenUsed="1"/>
-    <w:lsdException w:name="Table Grid 1" w:semiHidden="1" w:unhideWhenUsed="1"/>
-    <w:lsdException w:name="Table Grid 2" w:semiHidden="1" w:unhideWhenUsed="1"/>
-    <w:lsdException w:name="Table Grid 3" w:semiHidden="1" w:unhideWhenUsed="1"/>
-    <w:lsdException w:name="Table Grid 4" w:semiHidden="1" w:unhideWhenUsed="1"/>
-    <w:lsdException w:name="Table Grid 5" w:semiHidden="1" w:unhideWhenUsed="1"/>
-    <w:lsdException w:name="Table Grid 6" w:semiHidden="1" w:unhideWhenUsed="1"/>
-    <w:lsdException w:name="Table Grid 7" w:semiHidden="1" w:unhideWhenUsed="1"/>
-    <w:lsdException w:name="Table Grid 8" w:semiHidden="1" w:unhideWhenUsed="1"/>
-    <w:lsdException w:name="Table List 1" w:semiHidden="1" w:unhideWhenUsed="1"/>
-    <w:lsdException w:name="Table List 2" w:semiHidden="1" w:unhideWhenUsed="1"/>
-    <w:lsdException w:name="Table List 3" w:semiHidden="1" w:unhideWhenUsed="1"/>
-    <w:lsdException w:name="Table List 4" w:semiHidden="1" w:unhideWhenUsed="1"/>
-    <w:lsdException w:name="Table List 5" w:semiHidden="1" w:unhideWhenUsed="1"/>
-    <w:lsdException w:name="Table List 6" w:semiHidden="1" w:unhideWhenUsed="1"/>
-    <w:lsdException w:name="Table List 7" w:semiHidden="1" w:unhideWhenUsed="1"/>
-    <w:lsdException w:name="Table List 8" w:semiHidden="1" w:unhideWhenUsed="1"/>
-    <w:lsdException w:name="Table 3D effects 1" w:semiHidden="1" w:unhideWhenUsed="1"/>
-    <w:lsdException w:name="Table 3D effects 2" w:semiHidden="1" w:unhideWhenUsed="1"/>
-    <w:lsdException w:name="Table 3D effects 3" w:semiHidden="1" w:unhideWhenUsed="1"/>
-    <w:lsdException w:name="Table Contemporary" w:semiHidden="1" w:unhideWhenUsed="1"/>
-    <w:lsdException w:name="Table Elegant" w:semiHidden="1" w:unhideWhenUsed="1"/>
-    <w:lsdException w:name="Table Professional" w:semiHidden="1" w:unhideWhenUsed="1"/>
-    <w:lsdException w:name="Table Subtle 1" w:semiHidden="1" w:unhideWhenUsed="1"/>
-    <w:lsdException w:name="Table Web 1" w:semiHidden="1" w:unhideWhenUsed="1"/>
-    <w:lsdException w:name="Table Web 2" w:semiHidden="1" w:unhideWhenUsed="1"/>
-    <w:lsdException w:name="Balloon Text" w:semiHidden="1" w:unhideWhenUsed="1"/>
-    <w:lsdException w:name="Table Grid" w:uiPriority="39"/>
-    <w:lsdException w:name="Table Theme" w:semiHidden="1" w:unhideWhenUsed="1"/>
-    <w:lsdException w:name="Placeholder Text" w:semiHidden="1"/>
-    <w:lsdException w:name="No Spacing" w:uiPriority="1" w:qFormat="1"/>
-    <w:lsdException w:name="Light Shading" w:uiPriority="60"/>
-    <w:lsdException w:name="Light List" w:uiPriority="61"/>
-    <w:lsdException w:name="Light Grid" w:uiPriority="62"/>
-    <w:lsdException w:name="Medium Shading 1" w:uiPriority="63"/>
-    <w:lsdException w:name="Medium Shading 2" w:uiPriority="64"/>
-    <w:lsdException w:name="Medium List 1" w:uiPriority="65"/>
-    <w:lsdException w:name="Medium List 2" w:uiPriority="66"/>
-    <w:lsdException w:name="Medium Grid 1" w:uiPriority="67"/>
-    <w:lsdException w:name="Medium Grid 2" w:uiPriority="68"/>
-    <w:lsdException w:name="Medium Grid 3" w:uiPriority="69"/>
-    <w:lsdException w:name="Dark List" w:uiPriority="70"/>
-    <w:lsdException w:name="Colorful Shading" w:uiPriority="71"/>
-    <w:lsdException w:name="Colorful List" w:uiPriority="72"/>
-    <w:lsdException w:name="Colorful Grid" w:uiPriority="73"/>
-    <w:lsdException w:name="Light Shading Accent 1" w:uiPriority="60"/>
-    <w:lsdException w:name="Light List Accent 1" w:uiPriority="61"/>
-    <w:lsdException w:name="Light Grid Accent 1" w:uiPriority="62"/>
-    <w:lsdException w:name="Medium Shading 1 Accent 1" w:uiPriority="63"/>
-    <w:lsdException w:name="Medium Shading 2 Accent 1" w:uiPriority="64"/>
-    <w:lsdException w:name="Medium List 1 Accent 1" w:uiPriority="65"/>
-    <w:lsdException w:name="Revision" w:semiHidden="1"/>
-    <w:lsdException w:name="List Paragraph" w:uiPriority="34" w:qFormat="1"/>
-    <w:lsdException w:name="Quote" w:uiPriority="29" w:qFormat="1"/>
-    <w:lsdException w:name="Intense Quote" w:uiPriority="30" w:qFormat="1"/>
-    <w:lsdException w:name="Medium List 2 Accent 1" w:uiPriority="66"/>
-    <w:lsdException w:name="Medium Grid 1 Accent 1" w:uiPriority="67"/>
-    <w:lsdException w:name="Medium Grid 2 Accent 1" w:uiPriority="68"/>
-    <w:lsdException w:name="Medium Grid 3 Accent 1" w:uiPriority="69"/>
-    <w:lsdException w:name="Dark List Accent 1" w:uiPriority="70"/>
-    <w:lsdException w:name="Colorful Shading Accent 1" w:uiPriority="71"/>
-    <w:lsdException w:name="Colorful List Accent 1" w:uiPriority="72"/>
-    <w:lsdException w:name="Colorful Grid Accent 1" w:uiPriority="73"/>
-    <w:lsdException w:name="Light Shading Accent 2" w:uiPriority="60"/>
-    <w:lsdException w:name="Light List Accent 2" w:uiPriority="61"/>
-    <w:lsdException w:name="Light Grid Accent 2" w:uiPriority="62"/>
-    <w:lsdException w:name="Medium Shading 1 Accent 2" w:uiPriority="63"/>
-    <w:lsdException w:name="Medium Shading 2 Accent 2" w:uiPriority="64"/>
-    <w:lsdException w:name="Medium List 1 Accent 2" w:uiPriority="65"/>
-    <w:lsdException w:name="Medium List 2 Accent 2" w:uiPriority="66"/>
-    <w:lsdException w:name="Medium Grid 1 Accent 2" w:uiPriority="67"/>
-    <w:lsdException w:name="Medium Grid 2 Accent 2" w:uiPriority="68"/>
-    <w:lsdException w:name="Medium Grid 3 Accent 2" w:uiPriority="69"/>
-    <w:lsdException w:name="Dark List Accent 2" w:uiPriority="70"/>
-    <w:lsdException w:name="Colorful Shading Accent 2" w:uiPriority="71"/>
-    <w:lsdException w:name="Colorful List Accent 2" w:uiPriority="72"/>
-    <w:lsdException w:name="Colorful Grid Accent 2" w:uiPriority="73"/>
-    <w:lsdException w:name="Light Shading Accent 3" w:uiPriority="60"/>
-    <w:lsdException w:name="Light List Accent 3" w:uiPriority="61"/>
-    <w:lsdException w:name="Light Grid Accent 3" w:uiPriority="62"/>
-    <w:lsdException w:name="Medium Shading 1 Accent 3" w:uiPriority="63"/>
-    <w:lsdException w:name="Medium Shading 2 Accent 3" w:uiPriority="64"/>
-    <w:lsdException w:name="Medium List 1 Accent 3" w:uiPriority="65"/>
-    <w:lsdException w:name="Medium List 2 Accent 3" w:uiPriority="66"/>
-    <w:lsdException w:name="Medium Grid 1 Accent 3" w:uiPriority="67"/>
-    <w:lsdException w:name="Medium Grid 2 Accent 3" w:uiPriority="68"/>
-    <w:lsdException w:name="Medium Grid 3 Accent 3" w:uiPriority="69"/>
-    <w:lsdException w:name="Dark List Accent 3" w:uiPriority="70"/>
-    <w:lsdException w:name="Colorful Shading Accent 3" w:uiPriority="71"/>
-    <w:lsdException w:name="Colorful List Accent 3" w:uiPriority="72"/>
-    <w:lsdException w:name="Colorful Grid Accent 3" w:uiPriority="73"/>
-    <w:lsdException w:name="Light Shading Accent 4" w:uiPriority="60"/>
-    <w:lsdException w:name="Light List Accent 4" w:uiPriority="61"/>
-    <w:lsdException w:name="Light Grid Accent 4" w:uiPriority="62"/>
-    <w:lsdException w:name="Medium Shading 1 Accent 4" w:uiPriority="63"/>
-    <w:lsdException w:name="Medium Shading 2 Accent 4" w:uiPriority="64"/>
-    <w:lsdException w:name="Medium List 1 Accent 4" w:uiPriority="65"/>
-    <w:lsdException w:name="Medium List 2 Accent 4" w:uiPriority="66"/>
-    <w:lsdException w:name="Medium Grid 1 Accent 4" w:uiPriority="67"/>
-    <w:lsdException w:name="Medium Grid 2 Accent 4" w:uiPriority="68"/>
-    <w:lsdException w:name="Medium Grid 3 Accent 4" w:uiPriority="69"/>
-    <w:lsdException w:name="Dark List Accent 4" w:uiPriority="70"/>
-    <w:lsdException w:name="Colorful Shading Accent 4" w:uiPriority="71"/>
-    <w:lsdException w:name="Colorful List Accent 4" w:uiPriority="72"/>
-    <w:lsdException w:name="Colorful Grid Accent 4" w:uiPriority="73"/>
-    <w:lsdException w:name="Light Shading Accent 5" w:uiPriority="60"/>
-    <w:lsdException w:name="Light List Accent 5" w:uiPriority="61"/>
-    <w:lsdException w:name="Light Grid Accent 5" w:uiPriority="62"/>
-    <w:lsdException w:name="Medium Shading 1 Accent 5" w:uiPriority="63"/>
-    <w:lsdException w:name="Medium Shading 2 Accent 5" w:uiPriority="64"/>
-    <w:lsdException w:name="Medium List 1 Accent 5" w:uiPriority="65"/>
-    <w:lsdException w:name="Medium List 2 Accent 5" w:uiPriority="66"/>
-    <w:lsdException w:name="Medium Grid 1 Accent 5" w:uiPriority="67"/>
-    <w:lsdException w:name="Medium Grid 2 Accent 5" w:uiPriority="68"/>
-    <w:lsdException w:name="Medium Grid 3 Accent 5" w:uiPriority="69"/>
-    <w:lsdException w:name="Dark List Accent 5" w:uiPriority="70"/>
-    <w:lsdException w:name="Colorful Shading Accent 5" w:uiPriority="71"/>
-    <w:lsdException w:name="Colorful List Accent 5" w:uiPriority="72"/>
-    <w:lsdException w:name="Colorful Grid Accent 5" w:uiPriority="73"/>
-    <w:lsdException w:name="Light Shading Accent 6" w:uiPriority="60"/>
-    <w:lsdException w:name="Light List Accent 6" w:uiPriority="61"/>
-    <w:lsdException w:name="Light Grid Accent 6" w:uiPriority="62"/>
-    <w:lsdException w:name="Medium Shading 1 Accent 6" w:uiPriority="63"/>
-    <w:lsdException w:name="Medium Shading 2 Accent 6" w:uiPriority="64"/>
-    <w:lsdException w:name="Medium List 1 Accent 6" w:uiPriority="65"/>
-    <w:lsdException w:name="Medium List 2 Accent 6" w:uiPriority="66"/>
-    <w:lsdException w:name="Medium Grid 1 Accent 6" w:uiPriority="67"/>
-    <w:lsdException w:name="Medium Grid 2 Accent 6" w:uiPriority="68"/>
-    <w:lsdException w:name="Medium Grid 3 Accent 6" w:uiPriority="69"/>
-    <w:lsdException w:name="Dark List Accent 6" w:uiPriority="70"/>
-    <w:lsdException w:name="Colorful Shading Accent 6" w:uiPriority="71"/>
-    <w:lsdException w:name="Colorful List Accent 6" w:uiPriority="72"/>
-    <w:lsdException w:name="Colorful Grid Accent 6" w:uiPriority="73"/>
-    <w:lsdException w:name="Subtle Emphasis" w:uiPriority="19" w:qFormat="1"/>
-    <w:lsdException w:name="Intense Emphasis" w:uiPriority="21" w:qFormat="1"/>
-    <w:lsdException w:name="Subtle Reference" w:uiPriority="31" w:qFormat="1"/>
-    <w:lsdException w:name="Intense Reference" w:uiPriority="32" w:qFormat="1"/>
-    <w:lsdException w:name="Book Title" w:uiPriority="33" w:qFormat="1"/>
-    <w:lsdException w:name="Bibliography" w:semiHidden="1" w:uiPriority="37" w:unhideWhenUsed="1"/>
-    <w:lsdException w:name="TOC Heading" w:semiHidden="1" w:uiPriority="39" w:unhideWhenUsed="1" w:qFormat="1"/>
-    <w:lsdException w:name="Plain Table 1" w:uiPriority="41"/>
-    <w:lsdException w:name="Plain Table 2" w:uiPriority="42"/>
-    <w:lsdException w:name="Plain Table 3" w:uiPriority="43"/>
-    <w:lsdException w:name="Plain Table 4" w:uiPriority="44"/>
-    <w:lsdException w:name="Plain Table 5" w:uiPriority="45"/>
-    <w:lsdException w:name="Grid Table Light" w:uiPriority="40"/>
-    <w:lsdException w:name="Grid Table 1 Light" w:uiPriority="46"/>
-    <w:lsdException w:name="Grid Table 2" w:uiPriority="47"/>
-    <w:lsdException w:name="Grid Table 3" w:uiPriority="48"/>
-    <w:lsdException w:name="Grid Table 4" w:uiPriority="49"/>
-    <w:lsdException w:name="Grid Table 5 Dark" w:uiPriority="50"/>
-    <w:lsdException w:name="Grid Table 6 Colorful" w:uiPriority="51"/>
-    <w:lsdException w:name="Grid Table 7 Colorful" w:uiPriority="52"/>
-    <w:lsdException w:name="Grid Table 1 Light Accent 1" w:uiPriority="46"/>
-    <w:lsdException w:name="Grid Table 2 Accent 1" w:uiPriority="47"/>
-    <w:lsdException w:name="Grid Table 3 Accent 1" w:uiPriority="48"/>
-    <w:lsdException w:name="Grid Table 4 Accent 1" w:uiPriority="49"/>
-    <w:lsdException w:name="Grid Table 5 Dark Accent 1" w:uiPriority="50"/>
-    <w:lsdException w:name="Grid Table 6 Colorful Accent 1" w:uiPriority="51"/>
-    <w:lsdException w:name="Grid Table 7 Colorful Accent 1" w:uiPriority="52"/>
-    <w:lsdException w:name="Grid Table 1 Light Accent 2" w:uiPriority="46"/>
-    <w:lsdException w:name="Grid Table 2 Accent 2" w:uiPriority="47"/>
-    <w:lsdException w:name="Grid Table 3 Accent 2" w:uiPriority="48"/>
-    <w:lsdException w:name="Grid Table 4 Accent 2" w:uiPriority="49"/>
-    <w:lsdException w:name="Grid Table 5 Dark Accent 2" w:uiPriority="50"/>
-    <w:lsdException w:name="Grid Table 6 Colorful Accent 2" w:uiPriority="51"/>
-    <w:lsdException w:name="Grid Table 7 Colorful Accent 2" w:uiPriority="52"/>
-    <w:lsdException w:name="Grid Table 1 Light Accent 3" w:uiPriority="46"/>
-    <w:lsdException w:name="Grid Table 2 Accent 3" w:uiPriority="47"/>
-    <w:lsdException w:name="Grid Table 3 Accent 3" w:uiPriority="48"/>
-    <w:lsdException w:name="Grid Table 4 Accent 3" w:uiPriority="49"/>
-    <w:lsdException w:name="Grid Table 5 Dark Accent 3" w:uiPriority="50"/>
-    <w:lsdException w:name="Grid Table 6 Colorful Accent 3" w:uiPriority="51"/>
-    <w:lsdException w:name="Grid Table 7 Colorful Accent 3" w:uiPriority="52"/>
-    <w:lsdException w:name="Grid Table 1 Light Accent 4" w:uiPriority="46"/>
-    <w:lsdException w:name="Grid Table 2 Accent 4" w:uiPriority="47"/>
-    <w:lsdException w:name="Grid Table 3 Accent 4" w:uiPriority="48"/>
-    <w:lsdException w:name="Grid Table 4 Accent 4" w:uiPriority="49"/>
-    <w:lsdException w:name="Grid Table 5 Dark Accent 4" w:uiPriority="50"/>
-    <w:lsdException w:name="Grid Table 6 Colorful Accent 4" w:uiPriority="51"/>
-    <w:lsdException w:name="Grid Table 7 Colorful Accent 4" w:uiPriority="52"/>
-    <w:lsdException w:name="Grid Table 1 Light Accent 5" w:uiPriority="46"/>
-    <w:lsdException w:name="Grid Table 2 Accent 5" w:uiPriority="47"/>
-    <w:lsdException w:name="Grid Table 3 Accent 5" w:uiPriority="48"/>
-    <w:lsdException w:name="Grid Table 4 Accent 5" w:uiPriority="49"/>
-    <w:lsdException w:name="Grid Table 5 Dark Accent 5" w:uiPriority="50"/>
-    <w:lsdException w:name="Grid Table 6 Colorful Accent 5" w:uiPriority="51"/>
-    <w:lsdException w:name="Grid Table 7 Colorful Accent 5" w:uiPriority="52"/>
-    <w:lsdException w:name="Grid Table 1 Light Accent 6" w:uiPriority="46"/>
-    <w:lsdException w:name="Grid Table 2 Accent 6" w:uiPriority="47"/>
-    <w:lsdException w:name="Grid Table 3 Accent 6" w:uiPriority="48"/>
-    <w:lsdException w:name="Grid Table 4 Accent 6" w:uiPriority="49"/>
-    <w:lsdException w:name="Grid Table 5 Dark Accent 6" w:uiPriority="50"/>
-    <w:lsdException w:name="Grid Table 6 Colorful Accent 6" w:uiPriority="51"/>
-    <w:lsdException w:name="Grid Table 7 Colorful Accent 6" w:uiPriority="52"/>
-    <w:lsdException w:name="List Table 1 Light" w:uiPriority="46"/>
-    <w:lsdException w:name="List Table 2" w:uiPriority="47"/>
-    <w:lsdException w:name="List Table 3" w:uiPriority="48"/>
-    <w:lsdException w:name="List Table 4" w:uiPriority="49"/>
-    <w:lsdException w:name="List Table 5 Dark" w:uiPriority="50"/>
-    <w:lsdException w:name="List Table 6 Colorful" w:uiPriority="51"/>
-    <w:lsdException w:name="List Table 7 Colorful" w:uiPriority="52"/>
-    <w:lsdException w:name="List Table 1 Light Accent 1" w:uiPriority="46"/>
-    <w:lsdException w:name="List Table 2 Accent 1" w:uiPriority="47"/>
-    <w:lsdException w:name="List Table 3 Accent 1" w:uiPriority="48"/>
-    <w:lsdException w:name="List Table 4 Accent 1" w:uiPriority="49"/>
-    <w:lsdException w:name="List Table 5 Dark Accent 1" w:uiPriority="50"/>
-    <w:lsdException w:name="List Table 6 Colorful Accent 1" w:uiPriority="51"/>
-    <w:lsdException w:name="List Table 7 Colorful Accent 1" w:uiPriority="52"/>
-    <w:lsdException w:name="List Table 1 Light Accent 2" w:uiPriority="46"/>
-    <w:lsdException w:name="List Table 2 Accent 2" w:uiPriority="47"/>
-    <w:lsdException w:name="List Table 3 Accent 2" w:uiPriority="48"/>
-    <w:lsdException w:name="List Table 4 Accent 2" w:uiPriority="49"/>
-    <w:lsdException w:name="List Table 5 Dark Accent 2" w:uiPriority="50"/>
-    <w:lsdException w:name="List Table 6 Colorful Accent 2" w:uiPriority="51"/>
-    <w:lsdException w:name="List Table 7 Colorful Accent 2" w:uiPriority="52"/>
-    <w:lsdException w:name="List Table 1 Light Accent 3" w:uiPriority="46"/>
-    <w:lsdException w:name="List Table 2 Accent 3" w:uiPriority="47"/>
-    <w:lsdException w:name="List Table 3 Accent 3" w:uiPriority="48"/>
-    <w:lsdException w:name="List Table 4 Accent 3" w:uiPriority="49"/>
-    <w:lsdException w:name="List Table 5 Dark Accent 3" w:uiPriority="50"/>
-    <w:lsdException w:name="List Table 6 Colorful Accent 3" w:uiPriority="51"/>
-    <w:lsdException w:name="List Table 7 Colorful Accent 3" w:uiPriority="52"/>
-    <w:lsdException w:name="List Table 1 Light Accent 4" w:uiPriority="46"/>
-    <w:lsdException w:name="List Table 2 Accent 4" w:uiPriority="47"/>
-    <w:lsdException w:name="List Table 3 Accent 4" w:uiPriority="48"/>
-    <w:lsdException w:name="List Table 4 Accent 4" w:uiPriority="49"/>
-    <w:lsdException w:name="List Table 5 Dark Accent 4" w:uiPriority="50"/>
-    <w:lsdException w:name="List Table 6 Colorful Accent 4" w:uiPriority="51"/>
-    <w:lsdException w:name="List Table 7 Colorful Accent 4" w:uiPriority="52"/>
-    <w:lsdException w:name="List Table 1 Light Accent 5" w:uiPriority="46"/>
-    <w:lsdException w:name="List Table 2 Accent 5" w:uiPriority="47"/>
-    <w:lsdException w:name="List Table 3 Accent 5" w:uiPriority="48"/>
-    <w:lsdException w:name="List Table 4 Accent 5" w:uiPriority="49"/>
-    <w:lsdException w:name="List Table 5 Dark Accent 5" w:uiPriority="50"/>
-    <w:lsdException w:name="List Table 6 Colorful Accent 5" w:uiPriority="51"/>
-    <w:lsdException w:name="List Table 7 Colorful Accent 5" w:uiPriority="52"/>
-    <w:lsdException w:name="List Table 1 Light Accent 6" w:uiPriority="46"/>
-    <w:lsdException w:name="List Table 2 Accent 6" w:uiPriority="47"/>
-    <w:lsdException w:name="List Table 3 Accent 6" w:uiPriority="48"/>
-    <w:lsdException w:name="List Table 4 Accent 6" w:uiPriority="49"/>
-    <w:lsdException w:name="List Table 5 Dark Accent 6" w:uiPriority="50"/>
-    <w:lsdException w:name="List Table 6 Colorful Accent 6" w:uiPriority="51"/>
-    <w:lsdException w:name="List Table 7 Colorful Accent 6" w:uiPriority="52"/>
-    <w:lsdException w:name="Mention" w:semiHidden="1" w:unhideWhenUsed="1"/>
-    <w:lsdException w:name="Smart Hyperlink" w:semiHidden="1" w:unhideWhenUsed="1"/>
-    <w:lsdException w:name="Hashtag" w:semiHidden="1" w:unhideWhenUsed="1"/>
-    <w:lsdException w:name="Unresolved Mention" w:semiHidden="1" w:unhideWhenUsed="1"/>
+  <w:latentStyles w:defLockedState="0" w:defUIPriority="99" w:defSemiHidden="1" w:defUnhideWhenUsed="1" w:defQFormat="0" w:count="267">
+    <w:lsdException w:name="Normal" w:semiHidden="0" w:uiPriority="0" w:unhideWhenUsed="0" w:qFormat="1"/>
+    <w:lsdException w:name="heading 1" w:semiHidden="0" w:uiPriority="9" w:unhideWhenUsed="0" w:qFormat="1"/>
+    <w:lsdException w:name="heading 2" w:uiPriority="9" w:qFormat="1"/>
+    <w:lsdException w:name="heading 3" w:uiPriority="9" w:qFormat="1"/>
+    <w:lsdException w:name="heading 4" w:uiPriority="9" w:qFormat="1"/>
+    <w:lsdException w:name="heading 5" w:uiPriority="9" w:qFormat="1"/>
+    <w:lsdException w:name="heading 6" w:uiPriority="9" w:qFormat="1"/>
+    <w:lsdException w:name="heading 7" w:uiPriority="9" w:qFormat="1"/>
+    <w:lsdException w:name="heading 8" w:uiPriority="9" w:qFormat="1"/>
+    <w:lsdException w:name="heading 9" w:uiPriority="9" w:qFormat="1"/>
+    <w:lsdException w:name="toc 1" w:uiPriority="39"/>
+    <w:lsdException w:name="toc 2" w:uiPriority="39"/>
+    <w:lsdException w:name="toc 3" w:uiPriority="39"/>
+    <w:lsdException w:name="toc 4" w:uiPriority="39"/>
+    <w:lsdException w:name="toc 5" w:uiPriority="39"/>
+    <w:lsdException w:name="toc 6" w:uiPriority="39"/>
+    <w:lsdException w:name="toc 7" w:uiPriority="39"/>
+    <w:lsdException w:name="toc 8" w:uiPriority="39"/>
+    <w:lsdException w:name="toc 9" w:uiPriority="39"/>
+    <w:lsdException w:name="caption" w:uiPriority="35" w:qFormat="1"/>
+    <w:lsdException w:name="Title" w:semiHidden="0" w:uiPriority="10" w:unhideWhenUsed="0" w:qFormat="1"/>
+    <w:lsdException w:name="Default Paragraph Font" w:uiPriority="1"/>
+    <w:lsdException w:name="Subtitle" w:semiHidden="0" w:uiPriority="11" w:unhideWhenUsed="0" w:qFormat="1"/>
+    <w:lsdException w:name="Strong" w:semiHidden="0" w:uiPriority="22" w:unhideWhenUsed="0" w:qFormat="1"/>
+    <w:lsdException w:name="Emphasis" w:semiHidden="0" w:uiPriority="20" w:unhideWhenUsed="0" w:qFormat="1"/>
+    <w:lsdException w:name="Normal Table" w:semiHidden="0" w:unhideWhenUsed="0"/>
+    <w:lsdException w:name="Table Subtle 2" w:semiHidden="0" w:unhideWhenUsed="0"/>
+    <w:lsdException w:name="Table Web 3" w:semiHidden="0" w:unhideWhenUsed="0"/>
+    <w:lsdException w:name="Table Grid" w:semiHidden="0" w:uiPriority="39" w:unhideWhenUsed="0"/>
+    <w:lsdException w:name="Placeholder Text" w:unhideWhenUsed="0"/>
+    <w:lsdException w:name="No Spacing" w:semiHidden="0" w:uiPriority="1" w:unhideWhenUsed="0" w:qFormat="1"/>
+    <w:lsdException w:name="Light Shading" w:semiHidden="0" w:uiPriority="60" w:unhideWhenUsed="0"/>
+    <w:lsdException w:name="Light List" w:semiHidden="0" w:uiPriority="61" w:unhideWhenUsed="0"/>
+    <w:lsdException w:name="Light Grid" w:semiHidden="0" w:uiPriority="62" w:unhideWhenUsed="0"/>
+    <w:lsdException w:name="Medium Shading 1" w:semiHidden="0" w:uiPriority="63" w:unhideWhenUsed="0"/>
+    <w:lsdException w:name="Medium Shading 2" w:semiHidden="0" w:uiPriority="64" w:unhideWhenUsed="0"/>
+    <w:lsdException w:name="Medium List 1" w:semiHidden="0" w:uiPriority="65" w:unhideWhenUsed="0"/>
+    <w:lsdException w:name="Medium List 2" w:semiHidden="0" w:uiPriority="66" w:unhideWhenUsed="0"/>
+    <w:lsdException w:name="Medium Grid 1" w:semiHidden="0" w:uiPriority="67" w:unhideWhenUsed="0"/>
+    <w:lsdException w:name="Medium Grid 2" w:semiHidden="0" w:uiPriority="68" w:unhideWhenUsed="0"/>
+    <w:lsdException w:name="Medium Grid 3" w:semiHidden="0" w:uiPriority="69" w:unhideWhenUsed="0"/>
+    <w:lsdException w:name="Dark List" w:semiHidden="0" w:uiPriority="70" w:unhideWhenUsed="0"/>
+    <w:lsdException w:name="Colorful Shading" w:semiHidden="0" w:uiPriority="71" w:unhideWhenUsed="0"/>
+    <w:lsdException w:name="Colorful List" w:semiHidden="0" w:uiPriority="72" w:unhideWhenUsed="0"/>
+    <w:lsdException w:name="Colorful Grid" w:semiHidden="0" w:uiPriority="73" w:unhideWhenUsed="0"/>
+    <w:lsdException w:name="Light Shading Accent 1" w:semiHidden="0" w:uiPriority="60" w:unhideWhenUsed="0"/>
+    <w:lsdException w:name="Light List Accent 1" w:semiHidden="0" w:uiPriority="61" w:unhideWhenUsed="0"/>
+    <w:lsdException w:name="Light Grid Accent 1" w:semiHidden="0" w:uiPriority="62" w:unhideWhenUsed="0"/>
+    <w:lsdException w:name="Medium Shading 1 Accent 1" w:semiHidden="0" w:uiPriority="63" w:unhideWhenUsed="0"/>
+    <w:lsdException w:name="Medium Shading 2 Accent 1" w:semiHidden="0" w:uiPriority="64" w:unhideWhenUsed="0"/>
+    <w:lsdException w:name="Medium List 1 Accent 1" w:semiHidden="0" w:uiPriority="65" w:unhideWhenUsed="0"/>
+    <w:lsdException w:name="Revision" w:unhideWhenUsed="0"/>
+    <w:lsdException w:name="List Paragraph" w:semiHidden="0" w:uiPriority="34" w:unhideWhenUsed="0" w:qFormat="1"/>
+    <w:lsdException w:name="Quote" w:semiHidden="0" w:uiPriority="29" w:unhideWhenUsed="0" w:qFormat="1"/>
+    <w:lsdException w:name="Intense Quote" w:semiHidden="0" w:uiPriority="30" w:unhideWhenUsed="0" w:qFormat="1"/>
+    <w:lsdException w:name="Medium List 2 Accent 1" w:semiHidden="0" w:uiPriority="66" w:unhideWhenUsed="0"/>
+    <w:lsdException w:name="Medium Grid 1 Accent 1" w:semiHidden="0" w:uiPriority="67" w:unhideWhenUsed="0"/>
+    <w:lsdException w:name="Medium Grid 2 Accent 1" w:semiHidden="0" w:uiPriority="68" w:unhideWhenUsed="0"/>
+    <w:lsdException w:name="Medium Grid 3 Accent 1" w:semiHidden="0" w:uiPriority="69" w:unhideWhenUsed="0"/>
+    <w:lsdException w:name="Dark List Accent 1" w:semiHidden="0" w:uiPriority="70" w:unhideWhenUsed="0"/>
+    <w:lsdException w:name="Colorful Shading Accent 1" w:semiHidden="0" w:uiPriority="71" w:unhideWhenUsed="0"/>
+    <w:lsdException w:name="Colorful List Accent 1" w:semiHidden="0" w:uiPriority="72" w:unhideWhenUsed="0"/>
+    <w:lsdException w:name="Colorful Grid Accent 1" w:semiHidden="0" w:uiPriority="73" w:unhideWhenUsed="0"/>
+    <w:lsdException w:name="Light Shading Accent 2" w:semiHidden="0" w:uiPriority="60" w:unhideWhenUsed="0"/>
+    <w:lsdException w:name="Light List Accent 2" w:semiHidden="0" w:uiPriority="61" w:unhideWhenUsed="0"/>
+    <w:lsdException w:name="Light Grid Accent 2" w:semiHidden="0" w:uiPriority="62" w:unhideWhenUsed="0"/>
+    <w:lsdException w:name="Medium Shading 1 Accent 2" w:semiHidden="0" w:uiPriority="63" w:unhideWhenUsed="0"/>
+    <w:lsdException w:name="Medium Shading 2 Accent 2" w:semiHidden="0" w:uiPriority="64" w:unhideWhenUsed="0"/>
+    <w:lsdException w:name="Medium List 1 Accent 2" w:semiHidden="0" w:uiPriority="65" w:unhideWhenUsed="0"/>
+    <w:lsdException w:name="Medium List 2 Accent 2" w:semiHidden="0" w:uiPriority="66" w:unhideWhenUsed="0"/>
+    <w:lsdException w:name="Medium Grid 1 Accent 2" w:semiHidden="0" w:uiPriority="67" w:unhideWhenUsed="0"/>
+    <w:lsdException w:name="Medium Grid 2 Accent 2" w:semiHidden="0" w:uiPriority="68" w:unhideWhenUsed="0"/>
+    <w:lsdException w:name="Medium Grid 3 Accent 2" w:semiHidden="0" w:uiPriority="69" w:unhideWhenUsed="0"/>
+    <w:lsdException w:name="Dark List Accent 2" w:semiHidden="0" w:uiPriority="70" w:unhideWhenUsed="0"/>
+    <w:lsdException w:name="Colorful Shading Accent 2" w:semiHidden="0" w:uiPriority="71" w:unhideWhenUsed="0"/>
+    <w:lsdException w:name="Colorful List Accent 2" w:semiHidden="0" w:uiPriority="72" w:unhideWhenUsed="0"/>
+    <w:lsdException w:name="Colorful Grid Accent 2" w:semiHidden="0" w:uiPriority="73" w:unhideWhenUsed="0"/>
+    <w:lsdException w:name="Light Shading Accent 3" w:semiHidden="0" w:uiPriority="60" w:unhideWhenUsed="0"/>
+    <w:lsdException w:name="Light List Accent 3" w:semiHidden="0" w:uiPriority="61" w:unhideWhenUsed="0"/>
+    <w:lsdException w:name="Light Grid Accent 3" w:semiHidden="0" w:uiPriority="62" w:unhideWhenUsed="0"/>
+    <w:lsdException w:name="Medium Shading 1 Accent 3" w:semiHidden="0" w:uiPriority="63" w:unhideWhenUsed="0"/>
+    <w:lsdException w:name="Medium Shading 2 Accent 3" w:semiHidden="0" w:uiPriority="64" w:unhideWhenUsed="0"/>
+    <w:lsdException w:name="Medium List 1 Accent 3" w:semiHidden="0" w:uiPriority="65" w:unhideWhenUsed="0"/>
+    <w:lsdException w:name="Medium List 2 Accent 3" w:semiHidden="0" w:uiPriority="66" w:unhideWhenUsed="0"/>
+    <w:lsdException w:name="Medium Grid 1 Accent 3" w:semiHidden="0" w:uiPriority="67" w:unhideWhenUsed="0"/>
+    <w:lsdException w:name="Medium Grid 2 Accent 3" w:semiHidden="0" w:uiPriority="68" w:unhideWhenUsed="0"/>
+    <w:lsdException w:name="Medium Grid 3 Accent 3" w:semiHidden="0" w:uiPriority="69" w:unhideWhenUsed="0"/>
+    <w:lsdException w:name="Dark List Accent 3" w:semiHidden="0" w:uiPriority="70" w:unhideWhenUsed="0"/>
+    <w:lsdException w:name="Colorful Shading Accent 3" w:semiHidden="0" w:uiPriority="71" w:unhideWhenUsed="0"/>
+    <w:lsdException w:name="Colorful List Accent 3" w:semiHidden="0" w:uiPriority="72" w:unhideWhenUsed="0"/>
+    <w:lsdException w:name="Colorful Grid Accent 3" w:semiHidden="0" w:uiPriority="73" w:unhideWhenUsed="0"/>
+    <w:lsdException w:name="Light Shading Accent 4" w:semiHidden="0" w:uiPriority="60" w:unhideWhenUsed="0"/>
+    <w:lsdException w:name="Light List Accent 4" w:semiHidden="0" w:uiPriority="61" w:unhideWhenUsed="0"/>
+    <w:lsdException w:name="Light Grid Accent 4" w:semiHidden="0" w:uiPriority="62" w:unhideWhenUsed="0"/>
+    <w:lsdException w:name="Medium Shading 1 Accent 4" w:semiHidden="0" w:uiPriority="63" w:unhideWhenUsed="0"/>
+    <w:lsdException w:name="Medium Shading 2 Accent 4" w:semiHidden="0" w:uiPriority="64" w:unhideWhenUsed="0"/>
+    <w:lsdException w:name="Medium List 1 Accent 4" w:semiHidden="0" w:uiPriority="65" w:unhideWhenUsed="0"/>
+    <w:lsdException w:name="Medium List 2 Accent 4" w:semiHidden="0" w:uiPriority="66" w:unhideWhenUsed="0"/>
+    <w:lsdException w:name="Medium Grid 1 Accent 4" w:semiHidden="0" w:uiPriority="67" w:unhideWhenUsed="0"/>
+    <w:lsdException w:name="Medium Grid 2 Accent 4" w:semiHidden="0" w:uiPriority="68" w:unhideWhenUsed="0"/>
+    <w:lsdException w:name="Medium Grid 3 Accent 4" w:semiHidden="0" w:uiPriority="69" w:unhideWhenUsed="0"/>
+    <w:lsdException w:name="Dark List Accent 4" w:semiHidden="0" w:uiPriority="70" w:unhideWhenUsed="0"/>
+    <w:lsdException w:name="Colorful Shading Accent 4" w:semiHidden="0" w:uiPriority="71" w:unhideWhenUsed="0"/>
+    <w:lsdException w:name="Colorful List Accent 4" w:semiHidden="0" w:uiPriority="72" w:unhideWhenUsed="0"/>
+    <w:lsdException w:name="Colorful Grid Accent 4" w:semiHidden="0" w:uiPriority="73" w:unhideWhenUsed="0"/>
+    <w:lsdException w:name="Light Shading Accent 5" w:semiHidden="0" w:uiPriority="60" w:unhideWhenUsed="0"/>
+    <w:lsdException w:name="Light List Accent 5" w:semiHidden="0" w:uiPriority="61" w:unhideWhenUsed="0"/>
+    <w:lsdException w:name="Light Grid Accent 5" w:semiHidden="0" w:uiPriority="62" w:unhideWhenUsed="0"/>
+    <w:lsdException w:name="Medium Shading 1 Accent 5" w:semiHidden="0" w:uiPriority="63" w:unhideWhenUsed="0"/>
+    <w:lsdException w:name="Medium Shading 2 Accent 5" w:semiHidden="0" w:uiPriority="64" w:unhideWhenUsed="0"/>
+    <w:lsdException w:name="Medium List 1 Accent 5" w:semiHidden="0" w:uiPriority="65" w:unhideWhenUsed="0"/>
+    <w:lsdException w:name="Medium List 2 Accent 5" w:semiHidden="0" w:uiPriority="66" w:unhideWhenUsed="0"/>
+    <w:lsdException w:name="Medium Grid 1 Accent 5" w:semiHidden="0" w:uiPriority="67" w:unhideWhenUsed="0"/>
+    <w:lsdException w:name="Medium Grid 2 Accent 5" w:semiHidden="0" w:uiPriority="68" w:unhideWhenUsed="0"/>
+    <w:lsdException w:name="Medium Grid 3 Accent 5" w:semiHidden="0" w:uiPriority="69" w:unhideWhenUsed="0"/>
+    <w:lsdException w:name="Dark List Accent 5" w:semiHidden="0" w:uiPriority="70" w:unhideWhenUsed="0"/>
+    <w:lsdException w:name="Colorful Shading Accent 5" w:semiHidden="0" w:uiPriority="71" w:unhideWhenUsed="0"/>
+    <w:lsdException w:name="Colorful List Accent 5" w:semiHidden="0" w:uiPriority="72" w:unhideWhenUsed="0"/>
+    <w:lsdException w:name="Colorful Grid Accent 5" w:semiHidden="0" w:uiPriority="73" w:unhideWhenUsed="0"/>
+    <w:lsdException w:name="Light Shading Accent 6" w:semiHidden="0" w:uiPriority="60" w:unhideWhenUsed="0"/>
+    <w:lsdException w:name="Light List Accent 6" w:semiHidden="0" w:uiPriority="61" w:unhideWhenUsed="0"/>
+    <w:lsdException w:name="Light Grid Accent 6" w:semiHidden="0" w:uiPriority="62" w:unhideWhenUsed="0"/>
+    <w:lsdException w:name="Medium Shading 1 Accent 6" w:semiHidden="0" w:uiPriority="63" w:unhideWhenUsed="0"/>
+    <w:lsdException w:name="Medium Shading 2 Accent 6" w:semiHidden="0" w:uiPriority="64" w:unhideWhenUsed="0"/>
+    <w:lsdException w:name="Medium List 1 Accent 6" w:semiHidden="0" w:uiPriority="65" w:unhideWhenUsed="0"/>
+    <w:lsdException w:name="Medium List 2 Accent 6" w:semiHidden="0" w:uiPriority="66" w:unhideWhenUsed="0"/>
+    <w:lsdException w:name="Medium Grid 1 Accent 6" w:semiHidden="0" w:uiPriority="67" w:unhideWhenUsed="0"/>
+    <w:lsdException w:name="Medium Grid 2 Accent 6" w:semiHidden="0" w:uiPriority="68" w:unhideWhenUsed="0"/>
+    <w:lsdException w:name="Medium Grid 3 Accent 6" w:semiHidden="0" w:uiPriority="69" w:unhideWhenUsed="0"/>
+    <w:lsdException w:name="Dark List Accent 6" w:semiHidden="0" w:uiPriority="70" w:unhideWhenUsed="0"/>
+    <w:lsdException w:name="Colorful Shading Accent 6" w:semiHidden="0" w:uiPriority="71" w:unhideWhenUsed="0"/>
+    <w:lsdException w:name="Colorful List Accent 6" w:semiHidden="0" w:uiPriority="72" w:unhideWhenUsed="0"/>
+    <w:lsdException w:name="Colorful Grid Accent 6" w:semiHidden="0" w:uiPriority="73" w:unhideWhenUsed="0"/>
+    <w:lsdException w:name="Subtle Emphasis" w:semiHidden="0" w:uiPriority="19" w:unhideWhenUsed="0" w:qFormat="1"/>
+    <w:lsdException w:name="Intense Emphasis" w:semiHidden="0" w:uiPriority="21" w:unhideWhenUsed="0" w:qFormat="1"/>
+    <w:lsdException w:name="Subtle Reference" w:semiHidden="0" w:uiPriority="31" w:unhideWhenUsed="0" w:qFormat="1"/>
+    <w:lsdException w:name="Intense Reference" w:semiHidden="0" w:uiPriority="32" w:unhideWhenUsed="0" w:qFormat="1"/>
+    <w:lsdException w:name="Book Title" w:semiHidden="0" w:uiPriority="33" w:unhideWhenUsed="0" w:qFormat="1"/>
+    <w:lsdException w:name="Bibliography" w:uiPriority="37"/>
+    <w:lsdException w:name="TOC Heading" w:uiPriority="39" w:qFormat="1"/>
+  </w:latentStyles>
+  <w:style w:type="paragraph" w:default="1" w:styleId="Normal">
+    <w:name w:val="Normal"/>
+    <w:qFormat/>
+    <w:rsid w:val="005D7159"/>
+    <w:pPr>
+      <w:spacing w:after="120" w:line="264" w:lineRule="auto"/>
+    </w:pPr>
+    <w:rPr>
+      <w:rFonts w:eastAsiaTheme="minorEastAsia"/>
+      <w:sz w:val="21"/>
+      <w:szCs w:val="21"/>
+      <w:lang w:val="es-419"/>
+    </w:rPr>
+  </w:style>
+  <w:style w:type="paragraph" w:styleId="Ttulo1">
+    <w:name w:val="heading 1"/>
+    <w:basedOn w:val="Normal"/>
+    <w:next w:val="Normal"/>
+    <w:link w:val="Ttulo1Car"/>
+    <w:uiPriority w:val="9"/>
+    <w:qFormat/>
+    <w:rsid w:val="005D7159"/>
+    <w:pPr>
+      <w:keepNext/>
+      <w:keepLines/>
+      <w:pBdr>
+        <w:bottom w:val="single" w:sz="4" w:space="1" w:color="5B9BD5" w:themeColor="accent1"/>
+      </w:pBdr>
+      <w:spacing w:before="400" w:after="40" w:line="240" w:lineRule="auto"/>
+      <w:outlineLvl w:val="0"/>
+    </w:pPr>
+    <w:rPr>
+      <w:rFonts w:asciiTheme="majorHAnsi" w:eastAsiaTheme="majorEastAsia" w:hAnsiTheme="majorHAnsi" w:cstheme="majorBidi"/>
+      <w:color w:val="2E74B5" w:themeColor="accent1" w:themeShade="BF"/>
+      <w:sz w:val="36"/>
+      <w:szCs w:val="36"/>
+    </w:rPr>
+  </w:style>
+  <w:style w:type="character" w:default="1" w:styleId="Fuentedeprrafopredeter">
+    <w:name w:val="Default Paragraph Font"/>
+    <w:uiPriority w:val="1"/>
+    <w:semiHidden/>
+    <w:unhideWhenUsed/>
+  </w:style>
+  <w:style w:type="table" w:default="1" w:styleId="Tablanormal">
+    <w:name w:val="Normal Table"/>
+    <w:uiPriority w:val="99"/>
+    <w:semiHidden/>
+    <w:unhideWhenUsed/>
+    <w:tblPr>
+      <w:tblInd w:w="0" w:type="dxa"/>
+      <w:tblCellMar>
+        <w:top w:w="0" w:type="dxa"/>
+        <w:left w:w="108" w:type="dxa"/>
+        <w:bottom w:w="0" w:type="dxa"/>
+        <w:right w:w="108" w:type="dxa"/>
+      </w:tblCellMar>
+    </w:tblPr>
+  </w:style>
+  <w:style w:type="numbering" w:default="1" w:styleId="Sinlista">
+    <w:name w:val="No List"/>
+    <w:uiPriority w:val="99"/>
+    <w:semiHidden/>
+    <w:unhideWhenUsed/>
+  </w:style>
+  <w:style w:type="character" w:customStyle="1" w:styleId="Ttulo1Car">
+    <w:name w:val="Título 1 Car"/>
+    <w:basedOn w:val="Fuentedeprrafopredeter"/>
+    <w:link w:val="Ttulo1"/>
+    <w:uiPriority w:val="9"/>
+    <w:rsid w:val="005D7159"/>
+    <w:rPr>
+      <w:rFonts w:asciiTheme="majorHAnsi" w:eastAsiaTheme="majorEastAsia" w:hAnsiTheme="majorHAnsi" w:cstheme="majorBidi"/>
+      <w:color w:val="2E74B5" w:themeColor="accent1" w:themeShade="BF"/>
+      <w:sz w:val="36"/>
+      <w:szCs w:val="36"/>
+      <w:lang w:val="es-419"/>
+    </w:rPr>
+  </w:style>
+  <w:style w:type="paragraph" w:styleId="Prrafodelista">
+    <w:name w:val="List Paragraph"/>
+    <w:basedOn w:val="Normal"/>
+    <w:uiPriority w:val="34"/>
+    <w:qFormat/>
+    <w:rsid w:val="005D7159"/>
+    <w:pPr>
+      <w:ind w:left="720"/>
+      <w:contextualSpacing/>
+    </w:pPr>
+  </w:style>
+  <w:style w:type="paragraph" w:styleId="Encabezado">
+    <w:name w:val="header"/>
+    <w:basedOn w:val="Normal"/>
+    <w:link w:val="EncabezadoCar"/>
+    <w:uiPriority w:val="99"/>
+    <w:unhideWhenUsed/>
+    <w:rsid w:val="005D7159"/>
+    <w:pPr>
+      <w:tabs>
+        <w:tab w:val="center" w:pos="4252"/>
+        <w:tab w:val="right" w:pos="8504"/>
+      </w:tabs>
+      <w:spacing w:after="0" w:line="240" w:lineRule="auto"/>
+    </w:pPr>
+  </w:style>
+  <w:style w:type="character" w:customStyle="1" w:styleId="EncabezadoCar">
+    <w:name w:val="Encabezado Car"/>
+    <w:basedOn w:val="Fuentedeprrafopredeter"/>
+    <w:link w:val="Encabezado"/>
+    <w:uiPriority w:val="99"/>
+    <w:rsid w:val="005D7159"/>
+    <w:rPr>
+      <w:rFonts w:eastAsiaTheme="minorEastAsia"/>
+      <w:sz w:val="21"/>
+      <w:szCs w:val="21"/>
+      <w:lang w:val="es-419"/>
+    </w:rPr>
+  </w:style>
+  <w:style w:type="paragraph" w:styleId="Piedepgina">
+    <w:name w:val="footer"/>
+    <w:basedOn w:val="Normal"/>
+    <w:link w:val="PiedepginaCar"/>
+    <w:uiPriority w:val="99"/>
+    <w:unhideWhenUsed/>
+    <w:rsid w:val="005D7159"/>
+    <w:pPr>
+      <w:tabs>
+        <w:tab w:val="center" w:pos="4252"/>
+        <w:tab w:val="right" w:pos="8504"/>
+      </w:tabs>
+      <w:spacing w:after="0" w:line="240" w:lineRule="auto"/>
+    </w:pPr>
+  </w:style>
+  <w:style w:type="character" w:customStyle="1" w:styleId="PiedepginaCar">
+    <w:name w:val="Pie de página Car"/>
+    <w:basedOn w:val="Fuentedeprrafopredeter"/>
+    <w:link w:val="Piedepgina"/>
+    <w:uiPriority w:val="99"/>
+    <w:rsid w:val="005D7159"/>
+    <w:rPr>
+      <w:rFonts w:eastAsiaTheme="minorEastAsia"/>
+      <w:sz w:val="21"/>
+      <w:szCs w:val="21"/>
+      <w:lang w:val="es-419"/>
+    </w:rPr>
+  </w:style>
+</w:styles>
+</file>
+
+<file path=word/stylesWithEffects.xml><?xml version="1.0" encoding="utf-8"?>
+<w:styles xmlns:wpc="http://schemas.microsoft.com/office/word/2010/wordprocessingCanvas" xmlns:mc="http://schemas.openxmlformats.org/markup-compatibility/2006" xmlns:o="urn:schemas-microsoft-com:office:office" xmlns:r="http://schemas.openxmlformats.org/officeDocument/2006/relationships" xmlns:m="http://schemas.openxmlformats.org/officeDocument/2006/math" xmlns:v="urn:schemas-microsoft-com:vml" xmlns:wp14="http://schemas.microsoft.com/office/word/2010/wordprocessingDrawing" xmlns:wp="http://schemas.openxmlformats.org/drawingml/2006/wordprocessingDrawing" xmlns:w10="urn:schemas-microsoft-com:office:word" xmlns:w="http://schemas.openxmlformats.org/wordprocessingml/2006/main" xmlns:w14="http://schemas.microsoft.com/office/word/2010/wordml" xmlns:wpg="http://schemas.microsoft.com/office/word/2010/wordprocessingGroup" xmlns:wpi="http://schemas.microsoft.com/office/word/2010/wordprocessingInk" xmlns:wne="http://schemas.microsoft.com/office/word/2006/wordml" xmlns:wps="http://schemas.microsoft.com/office/word/2010/wordprocessingShape" mc:Ignorable="w14 wp14">
+  <w:docDefaults>
+    <w:rPrDefault>
+      <w:rPr>
+        <w:rFonts w:asciiTheme="minorHAnsi" w:eastAsiaTheme="minorHAnsi" w:hAnsiTheme="minorHAnsi" w:cstheme="minorBidi"/>
+        <w:sz w:val="22"/>
+        <w:szCs w:val="22"/>
+        <w:lang w:val="es-EC" w:eastAsia="en-US" w:bidi="ar-SA"/>
+      </w:rPr>
+    </w:rPrDefault>
+    <w:pPrDefault>
+      <w:pPr>
+        <w:spacing w:after="160" w:line="259" w:lineRule="auto"/>
+      </w:pPr>
+    </w:pPrDefault>
+  </w:docDefaults>
+  <w:latentStyles w:defLockedState="0" w:defUIPriority="99" w:defSemiHidden="1" w:defUnhideWhenUsed="1" w:defQFormat="0" w:count="267">
+    <w:lsdException w:name="Normal" w:semiHidden="0" w:uiPriority="0" w:unhideWhenUsed="0" w:qFormat="1"/>
+    <w:lsdException w:name="heading 1" w:semiHidden="0" w:uiPriority="9" w:unhideWhenUsed="0" w:qFormat="1"/>
+    <w:lsdException w:name="heading 2" w:uiPriority="9" w:qFormat="1"/>
+    <w:lsdException w:name="heading 3" w:uiPriority="9" w:qFormat="1"/>
+    <w:lsdException w:name="heading 4" w:uiPriority="9" w:qFormat="1"/>
+    <w:lsdException w:name="heading 5" w:uiPriority="9" w:qFormat="1"/>
+    <w:lsdException w:name="heading 6" w:uiPriority="9" w:qFormat="1"/>
+    <w:lsdException w:name="heading 7" w:uiPriority="9" w:qFormat="1"/>
+    <w:lsdException w:name="heading 8" w:uiPriority="9" w:qFormat="1"/>
+    <w:lsdException w:name="heading 9" w:uiPriority="9" w:qFormat="1"/>
+    <w:lsdException w:name="toc 1" w:uiPriority="39"/>
+    <w:lsdException w:name="toc 2" w:uiPriority="39"/>
+    <w:lsdException w:name="toc 3" w:uiPriority="39"/>
+    <w:lsdException w:name="toc 4" w:uiPriority="39"/>
+    <w:lsdException w:name="toc 5" w:uiPriority="39"/>
+    <w:lsdException w:name="toc 6" w:uiPriority="39"/>
+    <w:lsdException w:name="toc 7" w:uiPriority="39"/>
+    <w:lsdException w:name="toc 8" w:uiPriority="39"/>
+    <w:lsdException w:name="toc 9" w:uiPriority="39"/>
+    <w:lsdException w:name="caption" w:uiPriority="35" w:qFormat="1"/>
+    <w:lsdException w:name="Title" w:semiHidden="0" w:uiPriority="10" w:unhideWhenUsed="0" w:qFormat="1"/>
+    <w:lsdException w:name="Default Paragraph Font" w:uiPriority="1"/>
+    <w:lsdException w:name="Subtitle" w:semiHidden="0" w:uiPriority="11" w:unhideWhenUsed="0" w:qFormat="1"/>
+    <w:lsdException w:name="Strong" w:semiHidden="0" w:uiPriority="22" w:unhideWhenUsed="0" w:qFormat="1"/>
+    <w:lsdException w:name="Emphasis" w:semiHidden="0" w:uiPriority="20" w:unhideWhenUsed="0" w:qFormat="1"/>
+    <w:lsdException w:name="Normal Table" w:semiHidden="0" w:unhideWhenUsed="0"/>
+    <w:lsdException w:name="Table Subtle 2" w:semiHidden="0" w:unhideWhenUsed="0"/>
+    <w:lsdException w:name="Table Web 3" w:semiHidden="0" w:unhideWhenUsed="0"/>
+    <w:lsdException w:name="Table Grid" w:semiHidden="0" w:uiPriority="39" w:unhideWhenUsed="0"/>
+    <w:lsdException w:name="Placeholder Text" w:unhideWhenUsed="0"/>
+    <w:lsdException w:name="No Spacing" w:semiHidden="0" w:uiPriority="1" w:unhideWhenUsed="0" w:qFormat="1"/>
+    <w:lsdException w:name="Light Shading" w:semiHidden="0" w:uiPriority="60" w:unhideWhenUsed="0"/>
+    <w:lsdException w:name="Light List" w:semiHidden="0" w:uiPriority="61" w:unhideWhenUsed="0"/>
+    <w:lsdException w:name="Light Grid" w:semiHidden="0" w:uiPriority="62" w:unhideWhenUsed="0"/>
+    <w:lsdException w:name="Medium Shading 1" w:semiHidden="0" w:uiPriority="63" w:unhideWhenUsed="0"/>
+    <w:lsdException w:name="Medium Shading 2" w:semiHidden="0" w:uiPriority="64" w:unhideWhenUsed="0"/>
+    <w:lsdException w:name="Medium List 1" w:semiHidden="0" w:uiPriority="65" w:unhideWhenUsed="0"/>
+    <w:lsdException w:name="Medium List 2" w:semiHidden="0" w:uiPriority="66" w:unhideWhenUsed="0"/>
+    <w:lsdException w:name="Medium Grid 1" w:semiHidden="0" w:uiPriority="67" w:unhideWhenUsed="0"/>
+    <w:lsdException w:name="Medium Grid 2" w:semiHidden="0" w:uiPriority="68" w:unhideWhenUsed="0"/>
+    <w:lsdException w:name="Medium Grid 3" w:semiHidden="0" w:uiPriority="69" w:unhideWhenUsed="0"/>
+    <w:lsdException w:name="Dark List" w:semiHidden="0" w:uiPriority="70" w:unhideWhenUsed="0"/>
+    <w:lsdException w:name="Colorful Shading" w:semiHidden="0" w:uiPriority="71" w:unhideWhenUsed="0"/>
+    <w:lsdException w:name="Colorful List" w:semiHidden="0" w:uiPriority="72" w:unhideWhenUsed="0"/>
+    <w:lsdException w:name="Colorful Grid" w:semiHidden="0" w:uiPriority="73" w:unhideWhenUsed="0"/>
+    <w:lsdException w:name="Light Shading Accent 1" w:semiHidden="0" w:uiPriority="60" w:unhideWhenUsed="0"/>
+    <w:lsdException w:name="Light List Accent 1" w:semiHidden="0" w:uiPriority="61" w:unhideWhenUsed="0"/>
+    <w:lsdException w:name="Light Grid Accent 1" w:semiHidden="0" w:uiPriority="62" w:unhideWhenUsed="0"/>
+    <w:lsdException w:name="Medium Shading 1 Accent 1" w:semiHidden="0" w:uiPriority="63" w:unhideWhenUsed="0"/>
+    <w:lsdException w:name="Medium Shading 2 Accent 1" w:semiHidden="0" w:uiPriority="64" w:unhideWhenUsed="0"/>
+    <w:lsdException w:name="Medium List 1 Accent 1" w:semiHidden="0" w:uiPriority="65" w:unhideWhenUsed="0"/>
+    <w:lsdException w:name="Revision" w:unhideWhenUsed="0"/>
+    <w:lsdException w:name="List Paragraph" w:semiHidden="0" w:uiPriority="34" w:unhideWhenUsed="0" w:qFormat="1"/>
+    <w:lsdException w:name="Quote" w:semiHidden="0" w:uiPriority="29" w:unhideWhenUsed="0" w:qFormat="1"/>
+    <w:lsdException w:name="Intense Quote" w:semiHidden="0" w:uiPriority="30" w:unhideWhenUsed="0" w:qFormat="1"/>
+    <w:lsdException w:name="Medium List 2 Accent 1" w:semiHidden="0" w:uiPriority="66" w:unhideWhenUsed="0"/>
+    <w:lsdException w:name="Medium Grid 1 Accent 1" w:semiHidden="0" w:uiPriority="67" w:unhideWhenUsed="0"/>
+    <w:lsdException w:name="Medium Grid 2 Accent 1" w:semiHidden="0" w:uiPriority="68" w:unhideWhenUsed="0"/>
+    <w:lsdException w:name="Medium Grid 3 Accent 1" w:semiHidden="0" w:uiPriority="69" w:unhideWhenUsed="0"/>
+    <w:lsdException w:name="Dark List Accent 1" w:semiHidden="0" w:uiPriority="70" w:unhideWhenUsed="0"/>
+    <w:lsdException w:name="Colorful Shading Accent 1" w:semiHidden="0" w:uiPriority="71" w:unhideWhenUsed="0"/>
+    <w:lsdException w:name="Colorful List Accent 1" w:semiHidden="0" w:uiPriority="72" w:unhideWhenUsed="0"/>
+    <w:lsdException w:name="Colorful Grid Accent 1" w:semiHidden="0" w:uiPriority="73" w:unhideWhenUsed="0"/>
+    <w:lsdException w:name="Light Shading Accent 2" w:semiHidden="0" w:uiPriority="60" w:unhideWhenUsed="0"/>
+    <w:lsdException w:name="Light List Accent 2" w:semiHidden="0" w:uiPriority="61" w:unhideWhenUsed="0"/>
+    <w:lsdException w:name="Light Grid Accent 2" w:semiHidden="0" w:uiPriority="62" w:unhideWhenUsed="0"/>
+    <w:lsdException w:name="Medium Shading 1 Accent 2" w:semiHidden="0" w:uiPriority="63" w:unhideWhenUsed="0"/>
+    <w:lsdException w:name="Medium Shading 2 Accent 2" w:semiHidden="0" w:uiPriority="64" w:unhideWhenUsed="0"/>
+    <w:lsdException w:name="Medium List 1 Accent 2" w:semiHidden="0" w:uiPriority="65" w:unhideWhenUsed="0"/>
+    <w:lsdException w:name="Medium List 2 Accent 2" w:semiHidden="0" w:uiPriority="66" w:unhideWhenUsed="0"/>
+    <w:lsdException w:name="Medium Grid 1 Accent 2" w:semiHidden="0" w:uiPriority="67" w:unhideWhenUsed="0"/>
+    <w:lsdException w:name="Medium Grid 2 Accent 2" w:semiHidden="0" w:uiPriority="68" w:unhideWhenUsed="0"/>
+    <w:lsdException w:name="Medium Grid 3 Accent 2" w:semiHidden="0" w:uiPriority="69" w:unhideWhenUsed="0"/>
+    <w:lsdException w:name="Dark List Accent 2" w:semiHidden="0" w:uiPriority="70" w:unhideWhenUsed="0"/>
+    <w:lsdException w:name="Colorful Shading Accent 2" w:semiHidden="0" w:uiPriority="71" w:unhideWhenUsed="0"/>
+    <w:lsdException w:name="Colorful List Accent 2" w:semiHidden="0" w:uiPriority="72" w:unhideWhenUsed="0"/>
+    <w:lsdException w:name="Colorful Grid Accent 2" w:semiHidden="0" w:uiPriority="73" w:unhideWhenUsed="0"/>
+    <w:lsdException w:name="Light Shading Accent 3" w:semiHidden="0" w:uiPriority="60" w:unhideWhenUsed="0"/>
+    <w:lsdException w:name="Light List Accent 3" w:semiHidden="0" w:uiPriority="61" w:unhideWhenUsed="0"/>
+    <w:lsdException w:name="Light Grid Accent 3" w:semiHidden="0" w:uiPriority="62" w:unhideWhenUsed="0"/>
+    <w:lsdException w:name="Medium Shading 1 Accent 3" w:semiHidden="0" w:uiPriority="63" w:unhideWhenUsed="0"/>
+    <w:lsdException w:name="Medium Shading 2 Accent 3" w:semiHidden="0" w:uiPriority="64" w:unhideWhenUsed="0"/>
+    <w:lsdException w:name="Medium List 1 Accent 3" w:semiHidden="0" w:uiPriority="65" w:unhideWhenUsed="0"/>
+    <w:lsdException w:name="Medium List 2 Accent 3" w:semiHidden="0" w:uiPriority="66" w:unhideWhenUsed="0"/>
+    <w:lsdException w:name="Medium Grid 1 Accent 3" w:semiHidden="0" w:uiPriority="67" w:unhideWhenUsed="0"/>
+    <w:lsdException w:name="Medium Grid 2 Accent 3" w:semiHidden="0" w:uiPriority="68" w:unhideWhenUsed="0"/>
+    <w:lsdException w:name="Medium Grid 3 Accent 3" w:semiHidden="0" w:uiPriority="69" w:unhideWhenUsed="0"/>
+    <w:lsdException w:name="Dark List Accent 3" w:semiHidden="0" w:uiPriority="70" w:unhideWhenUsed="0"/>
+    <w:lsdException w:name="Colorful Shading Accent 3" w:semiHidden="0" w:uiPriority="71" w:unhideWhenUsed="0"/>
+    <w:lsdException w:name="Colorful List Accent 3" w:semiHidden="0" w:uiPriority="72" w:unhideWhenUsed="0"/>
+    <w:lsdException w:name="Colorful Grid Accent 3" w:semiHidden="0" w:uiPriority="73" w:unhideWhenUsed="0"/>
+    <w:lsdException w:name="Light Shading Accent 4" w:semiHidden="0" w:uiPriority="60" w:unhideWhenUsed="0"/>
+    <w:lsdException w:name="Light List Accent 4" w:semiHidden="0" w:uiPriority="61" w:unhideWhenUsed="0"/>
+    <w:lsdException w:name="Light Grid Accent 4" w:semiHidden="0" w:uiPriority="62" w:unhideWhenUsed="0"/>
+    <w:lsdException w:name="Medium Shading 1 Accent 4" w:semiHidden="0" w:uiPriority="63" w:unhideWhenUsed="0"/>
+    <w:lsdException w:name="Medium Shading 2 Accent 4" w:semiHidden="0" w:uiPriority="64" w:unhideWhenUsed="0"/>
+    <w:lsdException w:name="Medium List 1 Accent 4" w:semiHidden="0" w:uiPriority="65" w:unhideWhenUsed="0"/>
+    <w:lsdException w:name="Medium List 2 Accent 4" w:semiHidden="0" w:uiPriority="66" w:unhideWhenUsed="0"/>
+    <w:lsdException w:name="Medium Grid 1 Accent 4" w:semiHidden="0" w:uiPriority="67" w:unhideWhenUsed="0"/>
+    <w:lsdException w:name="Medium Grid 2 Accent 4" w:semiHidden="0" w:uiPriority="68" w:unhideWhenUsed="0"/>
+    <w:lsdException w:name="Medium Grid 3 Accent 4" w:semiHidden="0" w:uiPriority="69" w:unhideWhenUsed="0"/>
+    <w:lsdException w:name="Dark List Accent 4" w:semiHidden="0" w:uiPriority="70" w:unhideWhenUsed="0"/>
+    <w:lsdException w:name="Colorful Shading Accent 4" w:semiHidden="0" w:uiPriority="71" w:unhideWhenUsed="0"/>
+    <w:lsdException w:name="Colorful List Accent 4" w:semiHidden="0" w:uiPriority="72" w:unhideWhenUsed="0"/>
+    <w:lsdException w:name="Colorful Grid Accent 4" w:semiHidden="0" w:uiPriority="73" w:unhideWhenUsed="0"/>
+    <w:lsdException w:name="Light Shading Accent 5" w:semiHidden="0" w:uiPriority="60" w:unhideWhenUsed="0"/>
+    <w:lsdException w:name="Light List Accent 5" w:semiHidden="0" w:uiPriority="61" w:unhideWhenUsed="0"/>
+    <w:lsdException w:name="Light Grid Accent 5" w:semiHidden="0" w:uiPriority="62" w:unhideWhenUsed="0"/>
+    <w:lsdException w:name="Medium Shading 1 Accent 5" w:semiHidden="0" w:uiPriority="63" w:unhideWhenUsed="0"/>
+    <w:lsdException w:name="Medium Shading 2 Accent 5" w:semiHidden="0" w:uiPriority="64" w:unhideWhenUsed="0"/>
+    <w:lsdException w:name="Medium List 1 Accent 5" w:semiHidden="0" w:uiPriority="65" w:unhideWhenUsed="0"/>
+    <w:lsdException w:name="Medium List 2 Accent 5" w:semiHidden="0" w:uiPriority="66" w:unhideWhenUsed="0"/>
+    <w:lsdException w:name="Medium Grid 1 Accent 5" w:semiHidden="0" w:uiPriority="67" w:unhideWhenUsed="0"/>
+    <w:lsdException w:name="Medium Grid 2 Accent 5" w:semiHidden="0" w:uiPriority="68" w:unhideWhenUsed="0"/>
+    <w:lsdException w:name="Medium Grid 3 Accent 5" w:semiHidden="0" w:uiPriority="69" w:unhideWhenUsed="0"/>
+    <w:lsdException w:name="Dark List Accent 5" w:semiHidden="0" w:uiPriority="70" w:unhideWhenUsed="0"/>
+    <w:lsdException w:name="Colorful Shading Accent 5" w:semiHidden="0" w:uiPriority="71" w:unhideWhenUsed="0"/>
+    <w:lsdException w:name="Colorful List Accent 5" w:semiHidden="0" w:uiPriority="72" w:unhideWhenUsed="0"/>
+    <w:lsdException w:name="Colorful Grid Accent 5" w:semiHidden="0" w:uiPriority="73" w:unhideWhenUsed="0"/>
+    <w:lsdException w:name="Light Shading Accent 6" w:semiHidden="0" w:uiPriority="60" w:unhideWhenUsed="0"/>
+    <w:lsdException w:name="Light List Accent 6" w:semiHidden="0" w:uiPriority="61" w:unhideWhenUsed="0"/>
+    <w:lsdException w:name="Light Grid Accent 6" w:semiHidden="0" w:uiPriority="62" w:unhideWhenUsed="0"/>
+    <w:lsdException w:name="Medium Shading 1 Accent 6" w:semiHidden="0" w:uiPriority="63" w:unhideWhenUsed="0"/>
+    <w:lsdException w:name="Medium Shading 2 Accent 6" w:semiHidden="0" w:uiPriority="64" w:unhideWhenUsed="0"/>
+    <w:lsdException w:name="Medium List 1 Accent 6" w:semiHidden="0" w:uiPriority="65" w:unhideWhenUsed="0"/>
+    <w:lsdException w:name="Medium List 2 Accent 6" w:semiHidden="0" w:uiPriority="66" w:unhideWhenUsed="0"/>
+    <w:lsdException w:name="Medium Grid 1 Accent 6" w:semiHidden="0" w:uiPriority="67" w:unhideWhenUsed="0"/>
+    <w:lsdException w:name="Medium Grid 2 Accent 6" w:semiHidden="0" w:uiPriority="68" w:unhideWhenUsed="0"/>
+    <w:lsdException w:name="Medium Grid 3 Accent 6" w:semiHidden="0" w:uiPriority="69" w:unhideWhenUsed="0"/>
+    <w:lsdException w:name="Dark List Accent 6" w:semiHidden="0" w:uiPriority="70" w:unhideWhenUsed="0"/>
+    <w:lsdException w:name="Colorful Shading Accent 6" w:semiHidden="0" w:uiPriority="71" w:unhideWhenUsed="0"/>
+    <w:lsdException w:name="Colorful List Accent 6" w:semiHidden="0" w:uiPriority="72" w:unhideWhenUsed="0"/>
+    <w:lsdException w:name="Colorful Grid Accent 6" w:semiHidden="0" w:uiPriority="73" w:unhideWhenUsed="0"/>
+    <w:lsdException w:name="Subtle Emphasis" w:semiHidden="0" w:uiPriority="19" w:unhideWhenUsed="0" w:qFormat="1"/>
+    <w:lsdException w:name="Intense Emphasis" w:semiHidden="0" w:uiPriority="21" w:unhideWhenUsed="0" w:qFormat="1"/>
+    <w:lsdException w:name="Subtle Reference" w:semiHidden="0" w:uiPriority="31" w:unhideWhenUsed="0" w:qFormat="1"/>
+    <w:lsdException w:name="Intense Reference" w:semiHidden="0" w:uiPriority="32" w:unhideWhenUsed="0" w:qFormat="1"/>
+    <w:lsdException w:name="Book Title" w:semiHidden="0" w:uiPriority="33" w:unhideWhenUsed="0" w:qFormat="1"/>
+    <w:lsdException w:name="Bibliography" w:uiPriority="37"/>
+    <w:lsdException w:name="TOC Heading" w:uiPriority="39" w:qFormat="1"/>
   </w:latentStyles>
   <w:style w:type="paragraph" w:default="1" w:styleId="Normal">
     <w:name w:val="Normal"/>
@@ -1254,7 +1240,7 @@
   <a:extraClrSchemeLst/>
   <a:extLst>
     <a:ext uri="{05A4C25C-085E-4340-85A3-A5531E510DB2}">
-      <thm15:themeFamily xmlns:thm15="http://schemas.microsoft.com/office/thememl/2012/main" name="Office Theme" id="{62F939B6-93AF-4DB8-9C6B-D6C7DFDC589F}" vid="{4A3C46E8-61CC-4603-A589-7422A47A8E4A}"/>
+      <thm15:themeFamily xmlns:thm15="http://schemas.microsoft.com/office/thememl/2012/main" xmlns="" name="Office Theme" id="{62F939B6-93AF-4DB8-9C6B-D6C7DFDC589F}" vid="{4A3C46E8-61CC-4603-A589-7422A47A8E4A}"/>
     </a:ext>
   </a:extLst>
 </a:theme>

</xml_diff>